<commit_message>
fixed legal replace tp doc
</commit_message>
<xml_diff>
--- a/static/online/replace_tp/replace_tp_legal.docx
+++ b/static/online/replace_tp/replace_tp_legal.docx
@@ -92,7 +92,6 @@
           <w:lang w:val="en-US"/>
         </w:rPr>
       </w:pPr>
-      <w:proofErr w:type="spellStart"/>
       <w:r>
         <w:rPr>
           <w:rStyle w:val="FontStyle25"/>
@@ -100,19 +99,17 @@
           <w:szCs w:val="22"/>
           <w:lang w:val="en-US"/>
         </w:rPr>
-        <w:t>Yuridik</w:t>
-      </w:r>
-      <w:proofErr w:type="spellEnd"/>
+        <w:t xml:space="preserve">Yuridik shaxslarga tegishli </w:t>
+      </w:r>
       <w:r>
         <w:rPr>
           <w:rStyle w:val="FontStyle25"/>
           <w:b/>
           <w:szCs w:val="22"/>
-          <w:lang w:val="en-US"/>
-        </w:rPr>
-        <w:t xml:space="preserve"> </w:t>
-      </w:r>
-      <w:proofErr w:type="spellStart"/>
+          <w:lang w:val="uz-Cyrl-UZ"/>
+        </w:rPr>
+        <w:t>avt</w:t>
+      </w:r>
       <w:r>
         <w:rPr>
           <w:rStyle w:val="FontStyle25"/>
@@ -120,19 +117,17 @@
           <w:szCs w:val="22"/>
           <w:lang w:val="en-US"/>
         </w:rPr>
-        <w:t>shaxslarga</w:t>
-      </w:r>
-      <w:proofErr w:type="spellEnd"/>
+        <w:t>o</w:t>
+      </w:r>
       <w:r>
         <w:rPr>
           <w:rStyle w:val="FontStyle25"/>
           <w:b/>
           <w:szCs w:val="22"/>
-          <w:lang w:val="en-US"/>
-        </w:rPr>
-        <w:t xml:space="preserve"> </w:t>
-      </w:r>
-      <w:proofErr w:type="spellStart"/>
+          <w:lang w:val="uz-Cyrl-UZ"/>
+        </w:rPr>
+        <w:t>moto</w:t>
+      </w:r>
       <w:r>
         <w:rPr>
           <w:rStyle w:val="FontStyle25"/>
@@ -140,85 +135,8 @@
           <w:szCs w:val="22"/>
           <w:lang w:val="en-US"/>
         </w:rPr>
-        <w:t>tegishli</w:t>
-      </w:r>
-      <w:proofErr w:type="spellEnd"/>
-      <w:r>
-        <w:rPr>
-          <w:rStyle w:val="FontStyle25"/>
-          <w:b/>
-          <w:szCs w:val="22"/>
-          <w:lang w:val="en-US"/>
-        </w:rPr>
-        <w:t xml:space="preserve"> </w:t>
-      </w:r>
-      <w:r>
-        <w:rPr>
-          <w:rStyle w:val="FontStyle25"/>
-          <w:b/>
-          <w:szCs w:val="22"/>
-          <w:lang w:val="uz-Cyrl-UZ"/>
-        </w:rPr>
-        <w:t>avt</w:t>
-      </w:r>
-      <w:r>
-        <w:rPr>
-          <w:rStyle w:val="FontStyle25"/>
-          <w:b/>
-          <w:szCs w:val="22"/>
-          <w:lang w:val="en-US"/>
-        </w:rPr>
-        <w:t>o</w:t>
-      </w:r>
-      <w:r>
-        <w:rPr>
-          <w:rStyle w:val="FontStyle25"/>
-          <w:b/>
-          <w:szCs w:val="22"/>
-          <w:lang w:val="uz-Cyrl-UZ"/>
-        </w:rPr>
-        <w:t>moto</w:t>
-      </w:r>
-      <w:r>
-        <w:rPr>
-          <w:rStyle w:val="FontStyle25"/>
-          <w:b/>
-          <w:szCs w:val="22"/>
-          <w:lang w:val="en-US"/>
-        </w:rPr>
-        <w:t xml:space="preserve">transport </w:t>
-      </w:r>
-      <w:proofErr w:type="spellStart"/>
-      <w:r>
-        <w:rPr>
-          <w:rStyle w:val="FontStyle25"/>
-          <w:b/>
-          <w:szCs w:val="22"/>
-          <w:lang w:val="en-US"/>
-        </w:rPr>
-        <w:t>vositalari</w:t>
-      </w:r>
-      <w:proofErr w:type="spellEnd"/>
-      <w:r>
-        <w:rPr>
-          <w:rStyle w:val="FontStyle25"/>
-          <w:b/>
-          <w:szCs w:val="22"/>
-          <w:lang w:val="en-US"/>
-        </w:rPr>
-        <w:t xml:space="preserve"> </w:t>
-      </w:r>
-      <w:proofErr w:type="spellStart"/>
-      <w:r>
-        <w:rPr>
-          <w:rStyle w:val="FontStyle25"/>
-          <w:b/>
-          <w:szCs w:val="22"/>
-          <w:lang w:val="en-US"/>
-        </w:rPr>
-        <w:t>uchun</w:t>
-      </w:r>
-      <w:proofErr w:type="spellEnd"/>
+        <w:t>transport vositalari uchun</w:t>
+      </w:r>
     </w:p>
     <w:p>
       <w:pPr>
@@ -251,29 +169,7 @@
           <w:u w:val="single"/>
           <w:lang w:val="en-US"/>
         </w:rPr>
-        <w:t>{{</w:t>
-      </w:r>
-      <w:proofErr w:type="spellStart"/>
-      <w:proofErr w:type="gramStart"/>
-      <w:r>
-        <w:rPr>
-          <w:rFonts w:ascii="Arial" w:hAnsi="Arial" w:cs="Arial"/>
-          <w:b/>
-          <w:u w:val="single"/>
-          <w:lang w:val="en-US"/>
-        </w:rPr>
-        <w:t>org.title</w:t>
-      </w:r>
-      <w:proofErr w:type="spellEnd"/>
-      <w:proofErr w:type="gramEnd"/>
-      <w:r>
-        <w:rPr>
-          <w:rFonts w:ascii="Arial" w:hAnsi="Arial" w:cs="Arial"/>
-          <w:b/>
-          <w:u w:val="single"/>
-          <w:lang w:val="en-US"/>
-        </w:rPr>
-        <w:t>}}</w:t>
+        <w:t>{{org.title}}</w:t>
       </w:r>
       <w:r>
         <w:rPr>
@@ -300,51 +196,33 @@
         <w:spacing w:line="254" w:lineRule="exact"/>
         <w:jc w:val="center"/>
         <w:rPr>
+          <w:lang w:val="en-US"/>
+        </w:rPr>
+      </w:pPr>
+      <w:r>
+        <w:rPr>
           <w:rStyle w:val="FontStyle25"/>
           <w:b/>
           <w:spacing w:val="60"/>
           <w:szCs w:val="22"/>
           <w:lang w:val="en-US"/>
         </w:rPr>
-      </w:pPr>
-    </w:p>
-    <w:p>
-      <w:pPr>
-        <w:pStyle w:val="Style3"/>
-        <w:widowControl/>
-        <w:spacing w:line="254" w:lineRule="exact"/>
-        <w:jc w:val="center"/>
-        <w:rPr>
-          <w:lang w:val="en-US"/>
-        </w:rPr>
-      </w:pPr>
-      <w:proofErr w:type="spellStart"/>
-      <w:r>
-        <w:rPr>
-          <w:rStyle w:val="FontStyle25"/>
-          <w:b/>
-          <w:spacing w:val="60"/>
-          <w:szCs w:val="22"/>
-          <w:lang w:val="en-US"/>
-        </w:rPr>
         <w:t>Ariza</w:t>
       </w:r>
-      <w:proofErr w:type="spellEnd"/>
-    </w:p>
-    <w:p>
-      <w:pPr>
-        <w:rPr>
-          <w:lang w:val="en-US"/>
-        </w:rPr>
-      </w:pPr>
-      <w:proofErr w:type="spellStart"/>
+    </w:p>
+    <w:p>
+      <w:pPr>
+        <w:ind w:left="708"/>
+        <w:rPr>
+          <w:lang w:val="en-US"/>
+        </w:rPr>
+      </w:pPr>
       <w:r>
         <w:rPr>
           <w:lang w:val="en-US"/>
         </w:rPr>
         <w:t>Tashkilot</w:t>
       </w:r>
-      <w:proofErr w:type="spellEnd"/>
       <w:r>
         <w:rPr>
           <w:lang w:val="en-US"/>
@@ -353,34 +231,11 @@
       </w:r>
       <w:r>
         <w:rPr>
-          <w:rFonts w:ascii="Arial" w:hAnsi="Arial" w:cs="Arial"/>
           <w:b/>
           <w:u w:val="single"/>
           <w:lang w:val="en-US"/>
         </w:rPr>
-        <w:t>{{</w:t>
-      </w:r>
-      <w:proofErr w:type="spellStart"/>
-      <w:proofErr w:type="gramStart"/>
-      <w:r>
-        <w:rPr>
-          <w:rFonts w:ascii="Arial" w:hAnsi="Arial" w:cs="Arial"/>
-          <w:b/>
-          <w:u w:val="single"/>
-          <w:lang w:val="en-US"/>
-        </w:rPr>
-        <w:t>org.title</w:t>
-      </w:r>
-      <w:proofErr w:type="spellEnd"/>
-      <w:proofErr w:type="gramEnd"/>
-      <w:r>
-        <w:rPr>
-          <w:rFonts w:ascii="Arial" w:hAnsi="Arial" w:cs="Arial"/>
-          <w:b/>
-          <w:u w:val="single"/>
-          <w:lang w:val="en-US"/>
-        </w:rPr>
-        <w:t>}}</w:t>
+        <w:t>{{org.title}}</w:t>
       </w:r>
       <w:r>
         <w:rPr>
@@ -391,46 +246,16 @@
     </w:p>
     <w:p>
       <w:pPr>
-        <w:rPr>
-          <w:sz w:val="10"/>
-          <w:szCs w:val="10"/>
-          <w:lang w:val="en-US"/>
-        </w:rPr>
-      </w:pPr>
-    </w:p>
-    <w:p>
-      <w:pPr>
-        <w:rPr>
-          <w:lang w:val="en-US"/>
-        </w:rPr>
-      </w:pPr>
-      <w:proofErr w:type="spellStart"/>
-      <w:r>
-        <w:rPr>
-          <w:lang w:val="en-US"/>
-        </w:rPr>
-        <w:t>Tashkilot</w:t>
-      </w:r>
-      <w:proofErr w:type="spellEnd"/>
-      <w:r>
-        <w:rPr>
-          <w:lang w:val="en-US"/>
-        </w:rPr>
-        <w:t xml:space="preserve"> </w:t>
-      </w:r>
-      <w:proofErr w:type="spellStart"/>
-      <w:r>
-        <w:rPr>
-          <w:lang w:val="en-US"/>
-        </w:rPr>
-        <w:t>joylashgan</w:t>
-      </w:r>
-      <w:proofErr w:type="spellEnd"/>
-      <w:r>
-        <w:rPr>
-          <w:lang w:val="en-US"/>
-        </w:rPr>
-        <w:t xml:space="preserve"> manzil</w:t>
+        <w:ind w:left="708"/>
+        <w:rPr>
+          <w:lang w:val="en-US"/>
+        </w:rPr>
+      </w:pPr>
+      <w:r>
+        <w:rPr>
+          <w:lang w:val="en-US"/>
+        </w:rPr>
+        <w:t>Tashkilot joylashgan manzil</w:t>
       </w:r>
       <w:r>
         <w:rPr>
@@ -445,9 +270,56 @@
           <w:u w:val="single"/>
           <w:lang w:val="en-US"/>
         </w:rPr>
-        <w:t>{{</w:t>
-      </w:r>
-      <w:proofErr w:type="spellStart"/>
+        <w:t>{{legal_address}}</w:t>
+      </w:r>
+    </w:p>
+    <w:p>
+      <w:pPr>
+        <w:ind w:left="708"/>
+        <w:rPr>
+          <w:lang w:val="en-US"/>
+        </w:rPr>
+      </w:pPr>
+      <w:r>
+        <w:rPr>
+          <w:rStyle w:val="FontStyle25"/>
+          <w:sz w:val="24"/>
+          <w:lang w:val="uz-Cyrl-UZ"/>
+        </w:rPr>
+        <w:t>Avto</w:t>
+      </w:r>
+      <w:r>
+        <w:rPr>
+          <w:rStyle w:val="FontStyle25"/>
+          <w:sz w:val="24"/>
+          <w:lang w:val="en-US"/>
+        </w:rPr>
+        <w:t>m</w:t>
+      </w:r>
+      <w:r>
+        <w:rPr>
+          <w:rStyle w:val="FontStyle25"/>
+          <w:sz w:val="24"/>
+          <w:lang w:val="uz-Cyrl-UZ"/>
+        </w:rPr>
+        <w:t>oto</w:t>
+      </w:r>
+      <w:r>
+        <w:rPr>
+          <w:rStyle w:val="FontStyle25"/>
+          <w:sz w:val="24"/>
+          <w:lang w:val="en-US"/>
+        </w:rPr>
+        <w:t>transport turadigan joy (garaj) manzil</w:t>
+      </w:r>
+      <w:r>
+        <w:rPr>
+          <w:rStyle w:val="FontStyle25"/>
+          <w:sz w:val="24"/>
+          <w:lang w:val="en-US"/>
+        </w:rPr>
+        <w:t xml:space="preserve">: </w:t>
+      </w:r>
       <w:r>
         <w:rPr>
           <w:b/>
@@ -455,9 +327,8 @@
           <w:u w:val="single"/>
           <w:lang w:val="en-US"/>
         </w:rPr>
-        <w:t>legal_address</w:t>
-      </w:r>
-      <w:proofErr w:type="spellEnd"/>
+        <w:t>{{org.address_of_garage}}</w:t>
+      </w:r>
       <w:r>
         <w:rPr>
           <w:b/>
@@ -465,890 +336,193 @@
           <w:u w:val="single"/>
           <w:lang w:val="en-US"/>
         </w:rPr>
-        <w:t>}}</w:t>
-      </w:r>
-    </w:p>
-    <w:p>
-      <w:pPr>
-        <w:rPr>
-          <w:sz w:val="10"/>
-          <w:szCs w:val="10"/>
-          <w:lang w:val="en-US"/>
-        </w:rPr>
-      </w:pPr>
-    </w:p>
-    <w:p>
-      <w:pPr>
-        <w:rPr>
-          <w:lang w:val="en-US"/>
-        </w:rPr>
-      </w:pPr>
-      <w:r>
-        <w:rPr>
-          <w:rStyle w:val="FontStyle25"/>
-          <w:szCs w:val="22"/>
-          <w:lang w:val="uz-Cyrl-UZ"/>
-        </w:rPr>
-        <w:t>Avto</w:t>
-      </w:r>
-      <w:r>
-        <w:rPr>
-          <w:rStyle w:val="FontStyle25"/>
-          <w:szCs w:val="22"/>
-          <w:lang w:val="en-US"/>
-        </w:rPr>
-        <w:t>m</w:t>
-      </w:r>
-      <w:r>
-        <w:rPr>
-          <w:rStyle w:val="FontStyle25"/>
-          <w:szCs w:val="22"/>
-          <w:lang w:val="uz-Cyrl-UZ"/>
-        </w:rPr>
-        <w:t>oto</w:t>
-      </w:r>
-      <w:r>
-        <w:rPr>
-          <w:rStyle w:val="FontStyle25"/>
-          <w:szCs w:val="22"/>
-          <w:lang w:val="en-US"/>
-        </w:rPr>
-        <w:t xml:space="preserve">transport </w:t>
-      </w:r>
-      <w:proofErr w:type="spellStart"/>
-      <w:r>
-        <w:rPr>
-          <w:rStyle w:val="FontStyle25"/>
-          <w:szCs w:val="22"/>
-          <w:lang w:val="en-US"/>
-        </w:rPr>
-        <w:t>turadigan</w:t>
-      </w:r>
-      <w:proofErr w:type="spellEnd"/>
-      <w:r>
-        <w:rPr>
-          <w:rStyle w:val="FontStyle25"/>
-          <w:szCs w:val="22"/>
-          <w:lang w:val="en-US"/>
-        </w:rPr>
-        <w:t xml:space="preserve"> joy (</w:t>
-      </w:r>
-      <w:proofErr w:type="spellStart"/>
-      <w:r>
-        <w:rPr>
-          <w:rStyle w:val="FontStyle25"/>
-          <w:szCs w:val="22"/>
-          <w:lang w:val="en-US"/>
-        </w:rPr>
-        <w:t>garaj</w:t>
-      </w:r>
-      <w:proofErr w:type="spellEnd"/>
-      <w:r>
-        <w:rPr>
-          <w:rStyle w:val="FontStyle25"/>
-          <w:szCs w:val="22"/>
-          <w:lang w:val="en-US"/>
-        </w:rPr>
-        <w:t>) manzil</w:t>
-      </w:r>
-      <w:r>
-        <w:rPr>
-          <w:rStyle w:val="FontStyle25"/>
-          <w:szCs w:val="22"/>
-          <w:lang w:val="en-US"/>
-        </w:rPr>
-        <w:t xml:space="preserve">: </w:t>
-      </w:r>
-      <w:r>
-        <w:rPr>
+        <w:br/>
+      </w:r>
+    </w:p>
+    <w:p>
+      <w:pPr>
+        <w:spacing w:line="360" w:lineRule="auto"/>
+        <w:jc w:val="both"/>
+        <w:rPr>
+          <w:rStyle w:val="FontStyle25"/>
+          <w:szCs w:val="22"/>
+          <w:lang w:val="en-US"/>
+        </w:rPr>
+      </w:pPr>
+      <w:r>
+        <w:rPr>
+          <w:rStyle w:val="FontStyle25"/>
+          <w:szCs w:val="22"/>
+          <w:lang w:val="en-US"/>
+        </w:rPr>
+        <w:t>Sizdan</w:t>
+      </w:r>
+      <w:r>
+        <w:rPr>
+          <w:rStyle w:val="FontStyle25"/>
+          <w:szCs w:val="22"/>
+          <w:lang w:val="en-US"/>
+        </w:rPr>
+        <w:t xml:space="preserve"> </w:t>
+      </w:r>
+      <w:r>
+        <w:rPr>
+          <w:rFonts w:ascii="Arial" w:hAnsi="Arial" w:cs="Arial"/>
           <w:b/>
           <w:bCs/>
-          <w:u w:val="single"/>
-          <w:lang w:val="en-US"/>
-        </w:rPr>
-        <w:t>{{</w:t>
-      </w:r>
-      <w:proofErr w:type="spellStart"/>
+          <w:sz w:val="22"/>
+          <w:szCs w:val="22"/>
+          <w:lang w:val="en-US"/>
+        </w:rPr>
+        <w:t>{% if devices %}{{ devices }}GA QAYTA JIHOZLASH VA  {%endif%}{% if re_fuel_type %}{{re_fuel_type}}GA QAYTA JIHOZLASH VA  {%endif%}QAYD ETISH GUVOHNOMASI ALMASHTIRISH</w:t>
+      </w:r>
+      <w:r>
+        <w:rPr>
+          <w:sz w:val="22"/>
+          <w:szCs w:val="22"/>
+          <w:lang w:val="en-US"/>
+        </w:rPr>
+        <w:t xml:space="preserve">ga  </w:t>
+      </w:r>
+      <w:r>
+        <w:rPr>
+          <w:sz w:val="22"/>
+          <w:szCs w:val="22"/>
+          <w:lang w:val="uz-Cyrl-UZ"/>
+        </w:rPr>
+        <w:t xml:space="preserve">(avtomobilni (motosiklni, tirkamani) ro'yxatga olish, </w:t>
+      </w:r>
+      <w:r>
+        <w:rPr>
+          <w:sz w:val="22"/>
+          <w:szCs w:val="22"/>
+          <w:lang w:val="en-US"/>
+        </w:rPr>
+        <w:t xml:space="preserve">chiqarilgan  avtomobilni (mototsiklni, tirkamani) ro’yhatga olishni, qayta ro’yhatlashni, </w:t>
+      </w:r>
+      <w:r>
+        <w:rPr>
+          <w:sz w:val="22"/>
+          <w:szCs w:val="22"/>
+          <w:lang w:val="uz-Cyrl-UZ"/>
+        </w:rPr>
+        <w:t xml:space="preserve"> </w:t>
+      </w:r>
+      <w:r>
+        <w:rPr>
+          <w:sz w:val="22"/>
+          <w:szCs w:val="22"/>
+          <w:lang w:val="en-US"/>
+        </w:rPr>
+        <w:t>{%if lost_technical_passport %}</w:t>
+      </w:r>
       <w:r>
         <w:rPr>
           <w:b/>
           <w:bCs/>
-          <w:u w:val="single"/>
-          <w:lang w:val="en-US"/>
-        </w:rPr>
-        <w:t>org.address_of_garage</w:t>
-      </w:r>
-      <w:proofErr w:type="spellEnd"/>
+          <w:sz w:val="22"/>
+          <w:szCs w:val="22"/>
+          <w:lang w:val="en-US"/>
+        </w:rPr>
+        <w:t>yo’qolgan qayd etish guvohnomasi</w:t>
+      </w:r>
       <w:r>
         <w:rPr>
           <w:b/>
           <w:bCs/>
-          <w:u w:val="single"/>
-          <w:lang w:val="en-US"/>
-        </w:rPr>
-        <w:t>}}</w:t>
-      </w:r>
-    </w:p>
-    <w:p>
-      <w:pPr>
-        <w:jc w:val="both"/>
-        <w:rPr>
-          <w:lang w:val="en-US"/>
-        </w:rPr>
-      </w:pPr>
-      <w:proofErr w:type="spellStart"/>
-      <w:r>
-        <w:rPr>
-          <w:rStyle w:val="FontStyle25"/>
-          <w:szCs w:val="22"/>
-          <w:lang w:val="en-US"/>
-        </w:rPr>
-        <w:t>Sizdan</w:t>
-      </w:r>
-      <w:proofErr w:type="spellEnd"/>
-      <w:r>
-        <w:rPr>
-          <w:rStyle w:val="FontStyle25"/>
-          <w:szCs w:val="22"/>
-          <w:lang w:val="en-US"/>
-        </w:rPr>
-        <w:t xml:space="preserve"> </w:t>
-      </w:r>
-      <w:r>
-        <w:rPr>
-          <w:lang w:val="en-US"/>
-        </w:rPr>
-        <w:t xml:space="preserve">{% if </w:t>
-      </w:r>
-      <w:proofErr w:type="spellStart"/>
-      <w:r>
-        <w:rPr>
-          <w:lang w:val="en-US"/>
-        </w:rPr>
-        <w:t>re_fuel_type</w:t>
-      </w:r>
-      <w:proofErr w:type="spellEnd"/>
-      <w:r>
-        <w:rPr>
-          <w:lang w:val="en-US"/>
-        </w:rPr>
-        <w:t xml:space="preserve"> %}</w:t>
+          <w:sz w:val="22"/>
+          <w:szCs w:val="22"/>
+          <w:lang w:val="en-US"/>
+        </w:rPr>
+        <w:t xml:space="preserve"> (RO’DRBni)</w:t>
       </w:r>
       <w:r>
         <w:rPr>
           <w:b/>
           <w:bCs/>
-          <w:lang w:val="en-US"/>
-        </w:rPr>
-        <w:t>{{</w:t>
-      </w:r>
-      <w:proofErr w:type="spellStart"/>
+          <w:sz w:val="22"/>
+          <w:szCs w:val="22"/>
+          <w:lang w:val="en-US"/>
+        </w:rPr>
+        <w:t xml:space="preserve"> o’rniga “nusxa” berishingizni</w:t>
+      </w:r>
+      <w:r>
+        <w:rPr>
+          <w:sz w:val="22"/>
+          <w:szCs w:val="22"/>
+          <w:lang w:val="en-US"/>
+        </w:rPr>
+        <w:t xml:space="preserve"> </w:t>
+      </w:r>
+      <w:r>
+        <w:rPr>
+          <w:sz w:val="22"/>
+          <w:szCs w:val="22"/>
+          <w:lang w:val="uz-Cyrl-UZ"/>
+        </w:rPr>
+        <w:t xml:space="preserve"> </w:t>
+      </w:r>
+      <w:r>
+        <w:rPr>
+          <w:sz w:val="22"/>
+          <w:szCs w:val="22"/>
+          <w:lang w:val="en-US"/>
+        </w:rPr>
+        <w:t xml:space="preserve">so’rayman.{% else %} </w:t>
+      </w:r>
       <w:r>
         <w:rPr>
           <w:b/>
           <w:bCs/>
-          <w:lang w:val="en-US"/>
-        </w:rPr>
-        <w:t>re_fuel_type</w:t>
-      </w:r>
-      <w:proofErr w:type="spellEnd"/>
+          <w:sz w:val="22"/>
+          <w:szCs w:val="22"/>
+          <w:lang w:val="en-US"/>
+        </w:rPr>
+        <w:t>qayd etish guvohnomasi</w:t>
+      </w:r>
       <w:r>
         <w:rPr>
           <w:b/>
           <w:bCs/>
-          <w:lang w:val="en-US"/>
-        </w:rPr>
-        <w:t>}}GA QAYTA JIHOZLASH VA</w:t>
-      </w:r>
-      <w:r>
-        <w:rPr>
-          <w:lang w:val="en-US"/>
-        </w:rPr>
-        <w:t xml:space="preserve"> {%endif%}</w:t>
+          <w:sz w:val="22"/>
+          <w:szCs w:val="22"/>
+          <w:lang w:val="en-US"/>
+        </w:rPr>
+        <w:t xml:space="preserve"> (RO’DRB)</w:t>
       </w:r>
       <w:r>
         <w:rPr>
           <w:b/>
           <w:bCs/>
-          <w:sz w:val="26"/>
-          <w:szCs w:val="26"/>
-          <w:u w:val="single"/>
-          <w:lang w:val="en-US"/>
-        </w:rPr>
-        <w:t>QAYD</w:t>
-      </w:r>
-      <w:r>
-        <w:rPr>
-          <w:b/>
-          <w:bCs/>
-          <w:sz w:val="26"/>
-          <w:szCs w:val="26"/>
-          <w:u w:val="single"/>
-          <w:lang w:val="en-US"/>
-        </w:rPr>
-        <w:t xml:space="preserve"> </w:t>
-      </w:r>
-      <w:r>
-        <w:rPr>
-          <w:b/>
-          <w:bCs/>
-          <w:sz w:val="26"/>
-          <w:szCs w:val="26"/>
-          <w:u w:val="single"/>
-          <w:lang w:val="en-US"/>
-        </w:rPr>
-        <w:t>ETISH</w:t>
-      </w:r>
-      <w:r>
-        <w:rPr>
-          <w:b/>
-          <w:bCs/>
-          <w:sz w:val="26"/>
-          <w:szCs w:val="26"/>
-          <w:u w:val="single"/>
-          <w:lang w:val="en-US"/>
-        </w:rPr>
-        <w:t xml:space="preserve"> </w:t>
-      </w:r>
-      <w:r>
-        <w:rPr>
-          <w:b/>
-          <w:bCs/>
-          <w:sz w:val="26"/>
-          <w:szCs w:val="26"/>
-          <w:u w:val="single"/>
-          <w:lang w:val="en-US"/>
-        </w:rPr>
-        <w:t>GUVOHNOMASI</w:t>
-      </w:r>
-      <w:r>
-        <w:rPr>
-          <w:b/>
-          <w:bCs/>
-          <w:sz w:val="26"/>
-          <w:szCs w:val="26"/>
-          <w:u w:val="single"/>
-          <w:lang w:val="en-US"/>
-        </w:rPr>
-        <w:t xml:space="preserve"> </w:t>
-      </w:r>
-      <w:r>
-        <w:rPr>
-          <w:b/>
-          <w:bCs/>
-          <w:sz w:val="26"/>
-          <w:szCs w:val="26"/>
-          <w:u w:val="single"/>
-          <w:lang w:val="en-US"/>
-        </w:rPr>
-        <w:t>ALMASHTIRISH</w:t>
-      </w:r>
-      <w:r>
-        <w:rPr>
-          <w:lang w:val="en-US"/>
-        </w:rPr>
-        <w:t xml:space="preserve"> </w:t>
-      </w:r>
-      <w:proofErr w:type="spellStart"/>
-      <w:r>
-        <w:rPr>
-          <w:lang w:val="en-US"/>
-        </w:rPr>
-        <w:t>ga</w:t>
-      </w:r>
-      <w:proofErr w:type="spellEnd"/>
-      <w:r>
-        <w:rPr>
-          <w:lang w:val="en-US"/>
-        </w:rPr>
-        <w:t xml:space="preserve"> </w:t>
-      </w:r>
-      <w:proofErr w:type="spellStart"/>
-      <w:r>
-        <w:rPr>
-          <w:lang w:val="en-US"/>
-        </w:rPr>
-        <w:t>asosan</w:t>
-      </w:r>
-      <w:proofErr w:type="spellEnd"/>
-      <w:r>
-        <w:rPr>
-          <w:lang w:val="en-US"/>
-        </w:rPr>
-        <w:t xml:space="preserve"> </w:t>
-      </w:r>
-      <w:proofErr w:type="spellStart"/>
-      <w:r>
-        <w:rPr>
-          <w:lang w:val="en-US"/>
-        </w:rPr>
-        <w:t>sotib</w:t>
-      </w:r>
-      <w:proofErr w:type="spellEnd"/>
-      <w:r>
-        <w:rPr>
-          <w:lang w:val="en-US"/>
-        </w:rPr>
-        <w:t xml:space="preserve"> </w:t>
-      </w:r>
-      <w:proofErr w:type="spellStart"/>
-      <w:r>
-        <w:rPr>
-          <w:lang w:val="en-US"/>
-        </w:rPr>
-        <w:t>olgan</w:t>
-      </w:r>
-      <w:proofErr w:type="spellEnd"/>
-      <w:r>
-        <w:rPr>
-          <w:lang w:val="en-US"/>
-        </w:rPr>
-        <w:t xml:space="preserve"> (</w:t>
-      </w:r>
-      <w:proofErr w:type="spellStart"/>
-      <w:r>
-        <w:rPr>
-          <w:lang w:val="en-US"/>
-        </w:rPr>
-        <w:t>sovg</w:t>
-      </w:r>
-      <w:r>
-        <w:rPr>
-          <w:lang w:val="en-US"/>
-        </w:rPr>
-        <w:t>’</w:t>
-      </w:r>
-      <w:r>
-        <w:rPr>
-          <w:lang w:val="en-US"/>
-        </w:rPr>
-        <w:t>a</w:t>
-      </w:r>
-      <w:proofErr w:type="spellEnd"/>
-      <w:r>
-        <w:rPr>
-          <w:lang w:val="en-US"/>
-        </w:rPr>
-        <w:t xml:space="preserve"> </w:t>
-      </w:r>
-      <w:proofErr w:type="spellStart"/>
-      <w:r>
-        <w:rPr>
-          <w:lang w:val="en-US"/>
-        </w:rPr>
-        <w:t>qilgan</w:t>
-      </w:r>
-      <w:proofErr w:type="spellEnd"/>
-      <w:r>
-        <w:rPr>
-          <w:lang w:val="en-US"/>
-        </w:rPr>
-        <w:t xml:space="preserve"> </w:t>
-      </w:r>
-      <w:proofErr w:type="spellStart"/>
-      <w:r>
-        <w:rPr>
-          <w:lang w:val="en-US"/>
-        </w:rPr>
-        <w:t>yoki</w:t>
-      </w:r>
-      <w:proofErr w:type="spellEnd"/>
-      <w:r>
-        <w:rPr>
-          <w:lang w:val="en-US"/>
-        </w:rPr>
-        <w:t xml:space="preserve"> </w:t>
-      </w:r>
-      <w:proofErr w:type="spellStart"/>
-      <w:r>
-        <w:rPr>
-          <w:lang w:val="en-US"/>
-        </w:rPr>
-        <w:t>meros</w:t>
-      </w:r>
-      <w:proofErr w:type="spellEnd"/>
-      <w:r>
-        <w:rPr>
-          <w:lang w:val="en-US"/>
-        </w:rPr>
-        <w:t xml:space="preserve"> </w:t>
-      </w:r>
-      <w:proofErr w:type="spellStart"/>
-      <w:r>
-        <w:rPr>
-          <w:lang w:val="en-US"/>
-        </w:rPr>
-        <w:t>qolgan</w:t>
-      </w:r>
-      <w:proofErr w:type="spellEnd"/>
-      <w:r>
-        <w:rPr>
-          <w:lang w:val="en-US"/>
-        </w:rPr>
-        <w:t xml:space="preserve">) </w:t>
-      </w:r>
-      <w:proofErr w:type="spellStart"/>
-      <w:r>
-        <w:rPr>
-          <w:lang w:val="en-US"/>
-        </w:rPr>
-        <w:t>avtomobilni</w:t>
-      </w:r>
-      <w:proofErr w:type="spellEnd"/>
-      <w:r>
-        <w:rPr>
-          <w:lang w:val="en-US"/>
-        </w:rPr>
-        <w:t xml:space="preserve"> (</w:t>
-      </w:r>
-      <w:proofErr w:type="spellStart"/>
-      <w:r>
-        <w:rPr>
-          <w:lang w:val="en-US"/>
-        </w:rPr>
-        <w:t>mototsiklni</w:t>
-      </w:r>
-      <w:proofErr w:type="spellEnd"/>
-      <w:r>
-        <w:rPr>
-          <w:lang w:val="en-US"/>
-        </w:rPr>
-        <w:t xml:space="preserve">, </w:t>
-      </w:r>
-      <w:proofErr w:type="spellStart"/>
-      <w:r>
-        <w:rPr>
-          <w:lang w:val="en-US"/>
-        </w:rPr>
-        <w:t>tirkamani</w:t>
-      </w:r>
-      <w:proofErr w:type="spellEnd"/>
-      <w:r>
-        <w:rPr>
-          <w:lang w:val="en-US"/>
-        </w:rPr>
-        <w:t xml:space="preserve">)  </w:t>
-      </w:r>
-      <w:proofErr w:type="spellStart"/>
-      <w:r>
-        <w:rPr>
-          <w:lang w:val="en-US"/>
-        </w:rPr>
-        <w:t>ro</w:t>
-      </w:r>
-      <w:r>
-        <w:rPr>
-          <w:lang w:val="en-US"/>
-        </w:rPr>
-        <w:t>’</w:t>
-      </w:r>
-      <w:r>
-        <w:rPr>
-          <w:lang w:val="en-US"/>
-        </w:rPr>
-        <w:t>yhatga</w:t>
-      </w:r>
-      <w:proofErr w:type="spellEnd"/>
-      <w:r>
-        <w:rPr>
-          <w:lang w:val="en-US"/>
-        </w:rPr>
-        <w:t xml:space="preserve"> </w:t>
-      </w:r>
-      <w:proofErr w:type="spellStart"/>
-      <w:r>
-        <w:rPr>
-          <w:lang w:val="en-US"/>
-        </w:rPr>
-        <w:t>olishni</w:t>
-      </w:r>
-      <w:proofErr w:type="spellEnd"/>
-      <w:r>
-        <w:rPr>
-          <w:lang w:val="en-US"/>
-        </w:rPr>
-        <w:t>, {%</w:t>
-      </w:r>
-      <w:r>
-        <w:rPr>
-          <w:lang w:val="en-US"/>
-        </w:rPr>
-        <w:t>if</w:t>
-      </w:r>
-      <w:r>
-        <w:rPr>
-          <w:lang w:val="en-US"/>
-        </w:rPr>
-        <w:t xml:space="preserve"> </w:t>
-      </w:r>
-      <w:proofErr w:type="spellStart"/>
-      <w:r>
-        <w:rPr>
-          <w:lang w:val="en-US"/>
-        </w:rPr>
-        <w:t>lost</w:t>
-      </w:r>
-      <w:r>
-        <w:rPr>
-          <w:lang w:val="en-US"/>
-        </w:rPr>
-        <w:t>_</w:t>
-      </w:r>
-      <w:r>
-        <w:rPr>
-          <w:lang w:val="en-US"/>
-        </w:rPr>
-        <w:t>technical</w:t>
-      </w:r>
-      <w:r>
-        <w:rPr>
-          <w:lang w:val="en-US"/>
-        </w:rPr>
-        <w:t>_</w:t>
-      </w:r>
-      <w:r>
-        <w:rPr>
-          <w:lang w:val="en-US"/>
-        </w:rPr>
-        <w:t>passport</w:t>
-      </w:r>
-      <w:proofErr w:type="spellEnd"/>
-      <w:r>
-        <w:rPr>
-          <w:lang w:val="en-US"/>
-        </w:rPr>
-        <w:t xml:space="preserve"> %}</w:t>
-      </w:r>
-      <w:proofErr w:type="spellStart"/>
-      <w:r>
-        <w:rPr>
-          <w:b/>
-          <w:bCs/>
-          <w:lang w:val="en-US"/>
-        </w:rPr>
-        <w:t>yo</w:t>
-      </w:r>
-      <w:r>
-        <w:rPr>
-          <w:b/>
-          <w:bCs/>
-          <w:lang w:val="en-US"/>
-        </w:rPr>
-        <w:t>’</w:t>
-      </w:r>
-      <w:r>
-        <w:rPr>
-          <w:b/>
-          <w:bCs/>
-          <w:lang w:val="en-US"/>
-        </w:rPr>
-        <w:t>qolgan</w:t>
-      </w:r>
-      <w:proofErr w:type="spellEnd"/>
-      <w:r>
-        <w:rPr>
-          <w:b/>
-          <w:bCs/>
-          <w:lang w:val="en-US"/>
-        </w:rPr>
-        <w:t xml:space="preserve"> </w:t>
-      </w:r>
-      <w:proofErr w:type="spellStart"/>
-      <w:r>
-        <w:rPr>
-          <w:b/>
-          <w:bCs/>
-          <w:lang w:val="en-US"/>
-        </w:rPr>
-        <w:t>qayd</w:t>
-      </w:r>
-      <w:proofErr w:type="spellEnd"/>
-      <w:r>
-        <w:rPr>
-          <w:b/>
-          <w:bCs/>
-          <w:lang w:val="en-US"/>
-        </w:rPr>
-        <w:t xml:space="preserve"> </w:t>
-      </w:r>
-      <w:proofErr w:type="spellStart"/>
-      <w:r>
-        <w:rPr>
-          <w:b/>
-          <w:bCs/>
-          <w:lang w:val="en-US"/>
-        </w:rPr>
-        <w:t>etish</w:t>
-      </w:r>
-      <w:proofErr w:type="spellEnd"/>
-      <w:r>
-        <w:rPr>
-          <w:b/>
-          <w:bCs/>
-          <w:lang w:val="en-US"/>
-        </w:rPr>
-        <w:t xml:space="preserve"> </w:t>
-      </w:r>
-      <w:proofErr w:type="spellStart"/>
-      <w:r>
-        <w:rPr>
-          <w:b/>
-          <w:bCs/>
-          <w:lang w:val="en-US"/>
-        </w:rPr>
-        <w:t>guvohnomasi</w:t>
-      </w:r>
-      <w:proofErr w:type="spellEnd"/>
-      <w:r>
-        <w:rPr>
-          <w:b/>
-          <w:bCs/>
-          <w:lang w:val="en-US"/>
-        </w:rPr>
-        <w:t xml:space="preserve"> </w:t>
-      </w:r>
-      <w:proofErr w:type="spellStart"/>
-      <w:r>
-        <w:rPr>
-          <w:b/>
-          <w:bCs/>
-          <w:lang w:val="en-US"/>
-        </w:rPr>
-        <w:t>o</w:t>
-      </w:r>
-      <w:r>
-        <w:rPr>
-          <w:b/>
-          <w:bCs/>
-          <w:lang w:val="en-US"/>
-        </w:rPr>
-        <w:t>’</w:t>
-      </w:r>
-      <w:r>
-        <w:rPr>
-          <w:b/>
-          <w:bCs/>
-          <w:lang w:val="en-US"/>
-        </w:rPr>
-        <w:t>rniga</w:t>
-      </w:r>
-      <w:proofErr w:type="spellEnd"/>
-      <w:r>
-        <w:rPr>
-          <w:b/>
-          <w:bCs/>
-          <w:lang w:val="en-US"/>
-        </w:rPr>
-        <w:t xml:space="preserve"> “</w:t>
-      </w:r>
-      <w:proofErr w:type="spellStart"/>
-      <w:r>
-        <w:rPr>
-          <w:b/>
-          <w:bCs/>
-          <w:lang w:val="en-US"/>
-        </w:rPr>
-        <w:t>nusxa</w:t>
-      </w:r>
-      <w:proofErr w:type="spellEnd"/>
-      <w:r>
-        <w:rPr>
-          <w:b/>
-          <w:bCs/>
-          <w:lang w:val="en-US"/>
-        </w:rPr>
-        <w:t xml:space="preserve">” </w:t>
-      </w:r>
-      <w:proofErr w:type="spellStart"/>
-      <w:r>
-        <w:rPr>
-          <w:b/>
-          <w:bCs/>
-          <w:lang w:val="en-US"/>
-        </w:rPr>
-        <w:t>berishingizni</w:t>
-      </w:r>
-      <w:proofErr w:type="spellEnd"/>
-      <w:r>
-        <w:rPr>
-          <w:lang w:val="en-US"/>
-        </w:rPr>
-        <w:t xml:space="preserve"> </w:t>
-      </w:r>
-      <w:r>
-        <w:rPr>
-          <w:lang w:val="uz-Cyrl-UZ"/>
-        </w:rPr>
-        <w:t xml:space="preserve"> </w:t>
-      </w:r>
-      <w:proofErr w:type="spellStart"/>
-      <w:r>
-        <w:rPr>
-          <w:lang w:val="en-US"/>
-        </w:rPr>
-        <w:t>so</w:t>
-      </w:r>
-      <w:r>
-        <w:rPr>
-          <w:lang w:val="en-US"/>
-        </w:rPr>
-        <w:t>’</w:t>
-      </w:r>
-      <w:r>
-        <w:rPr>
-          <w:lang w:val="en-US"/>
-        </w:rPr>
-        <w:t>rayman</w:t>
-      </w:r>
-      <w:proofErr w:type="spellEnd"/>
-      <w:r>
-        <w:rPr>
-          <w:lang w:val="en-US"/>
-        </w:rPr>
-        <w:t xml:space="preserve">.{% </w:t>
-      </w:r>
-      <w:r>
-        <w:rPr>
-          <w:lang w:val="en-US"/>
-        </w:rPr>
-        <w:t>else</w:t>
-      </w:r>
-      <w:r>
-        <w:rPr>
-          <w:lang w:val="en-US"/>
-        </w:rPr>
-        <w:t xml:space="preserve"> %} </w:t>
-      </w:r>
-      <w:proofErr w:type="spellStart"/>
-      <w:r>
-        <w:rPr>
-          <w:b/>
-          <w:bCs/>
-          <w:lang w:val="en-US"/>
-        </w:rPr>
-        <w:t>qayd</w:t>
-      </w:r>
-      <w:proofErr w:type="spellEnd"/>
-      <w:r>
-        <w:rPr>
-          <w:b/>
-          <w:bCs/>
-          <w:lang w:val="en-US"/>
-        </w:rPr>
-        <w:t xml:space="preserve"> </w:t>
-      </w:r>
-      <w:proofErr w:type="spellStart"/>
-      <w:r>
-        <w:rPr>
-          <w:b/>
-          <w:bCs/>
-          <w:lang w:val="en-US"/>
-        </w:rPr>
-        <w:t>etish</w:t>
-      </w:r>
-      <w:proofErr w:type="spellEnd"/>
-      <w:r>
-        <w:rPr>
-          <w:b/>
-          <w:bCs/>
-          <w:lang w:val="en-US"/>
-        </w:rPr>
-        <w:t xml:space="preserve"> </w:t>
-      </w:r>
-      <w:proofErr w:type="spellStart"/>
-      <w:r>
-        <w:rPr>
-          <w:b/>
-          <w:bCs/>
-          <w:lang w:val="en-US"/>
-        </w:rPr>
-        <w:t>guvohnomasi</w:t>
-      </w:r>
-      <w:proofErr w:type="spellEnd"/>
-      <w:r>
-        <w:rPr>
-          <w:b/>
-          <w:bCs/>
-          <w:lang w:val="en-US"/>
-        </w:rPr>
-        <w:t xml:space="preserve"> </w:t>
-      </w:r>
-      <w:proofErr w:type="spellStart"/>
-      <w:r>
-        <w:rPr>
-          <w:b/>
-          <w:bCs/>
-          <w:lang w:val="en-US"/>
-        </w:rPr>
-        <w:t>berishingizni</w:t>
-      </w:r>
-      <w:proofErr w:type="spellEnd"/>
-      <w:r>
-        <w:rPr>
-          <w:lang w:val="en-US"/>
-        </w:rPr>
-        <w:t xml:space="preserve"> </w:t>
-      </w:r>
-      <w:proofErr w:type="spellStart"/>
-      <w:r>
-        <w:rPr>
-          <w:lang w:val="en-US"/>
-        </w:rPr>
-        <w:t>so</w:t>
-      </w:r>
-      <w:r>
-        <w:rPr>
-          <w:lang w:val="en-US"/>
-        </w:rPr>
-        <w:t>’</w:t>
-      </w:r>
-      <w:r>
-        <w:rPr>
-          <w:lang w:val="en-US"/>
-        </w:rPr>
-        <w:t>ray</w:t>
-      </w:r>
-      <w:r>
-        <w:rPr>
-          <w:lang w:val="en-US"/>
-        </w:rPr>
-        <w:t>miz</w:t>
-      </w:r>
-      <w:proofErr w:type="spellEnd"/>
-      <w:r>
-        <w:rPr>
-          <w:lang w:val="en-US"/>
-        </w:rPr>
-        <w:t xml:space="preserve">.{% </w:t>
-      </w:r>
-      <w:r>
-        <w:rPr>
-          <w:lang w:val="en-US"/>
-        </w:rPr>
-        <w:t>endif</w:t>
-      </w:r>
-      <w:r>
-        <w:rPr>
-          <w:lang w:val="en-US"/>
-        </w:rPr>
-        <w:t xml:space="preserve"> %}</w:t>
-      </w:r>
-    </w:p>
-    <w:p>
-      <w:pPr>
-        <w:rPr>
-          <w:rStyle w:val="FontStyle25"/>
-          <w:szCs w:val="22"/>
-          <w:lang w:val="en-US"/>
-        </w:rPr>
-      </w:pPr>
-      <w:r>
-        <w:rPr>
-          <w:rStyle w:val="FontStyle25"/>
-          <w:szCs w:val="22"/>
-          <w:lang w:val="en-US"/>
-        </w:rPr>
-        <w:t>.</w:t>
+          <w:sz w:val="22"/>
+          <w:szCs w:val="22"/>
+          <w:lang w:val="en-US"/>
+        </w:rPr>
+        <w:t xml:space="preserve"> berishingizni</w:t>
+      </w:r>
+      <w:r>
+        <w:rPr>
+          <w:sz w:val="22"/>
+          <w:szCs w:val="22"/>
+          <w:lang w:val="en-US"/>
+        </w:rPr>
+        <w:t xml:space="preserve"> so’raym</w:t>
+      </w:r>
+      <w:r>
+        <w:rPr>
+          <w:sz w:val="22"/>
+          <w:szCs w:val="22"/>
+          <w:lang w:val="en-US"/>
+        </w:rPr>
+        <w:t>iz</w:t>
+      </w:r>
+      <w:r>
+        <w:rPr>
+          <w:sz w:val="22"/>
+          <w:szCs w:val="22"/>
+          <w:lang w:val="en-US"/>
+        </w:rPr>
+        <w:t>.{% endif %}</w:t>
       </w:r>
     </w:p>
     <w:p>
@@ -1373,95 +547,13 @@
           <w:lang w:val="en-US"/>
         </w:rPr>
       </w:pPr>
-      <w:proofErr w:type="spellStart"/>
-      <w:r>
-        <w:rPr>
-          <w:rStyle w:val="FontStyle25"/>
-          <w:szCs w:val="22"/>
-          <w:lang w:val="en-US"/>
-        </w:rPr>
-        <w:t>Arizaga</w:t>
-      </w:r>
-      <w:proofErr w:type="spellEnd"/>
-      <w:r>
-        <w:rPr>
-          <w:rStyle w:val="FontStyle25"/>
-          <w:szCs w:val="22"/>
-          <w:lang w:val="en-US"/>
-        </w:rPr>
-        <w:t xml:space="preserve"> </w:t>
-      </w:r>
-      <w:proofErr w:type="spellStart"/>
-      <w:r>
-        <w:rPr>
-          <w:rStyle w:val="FontStyle25"/>
-          <w:szCs w:val="22"/>
-          <w:lang w:val="en-US"/>
-        </w:rPr>
-        <w:t>quyidagi</w:t>
-      </w:r>
-      <w:proofErr w:type="spellEnd"/>
-      <w:r>
-        <w:rPr>
-          <w:rStyle w:val="FontStyle25"/>
-          <w:szCs w:val="22"/>
-          <w:lang w:val="en-US"/>
-        </w:rPr>
-        <w:t xml:space="preserve"> </w:t>
-      </w:r>
-      <w:proofErr w:type="spellStart"/>
-      <w:r>
-        <w:rPr>
-          <w:rStyle w:val="FontStyle25"/>
-          <w:szCs w:val="22"/>
-          <w:lang w:val="en-US"/>
-        </w:rPr>
-        <w:t>xujjatlar</w:t>
-      </w:r>
-      <w:proofErr w:type="spellEnd"/>
-      <w:r>
-        <w:rPr>
-          <w:rStyle w:val="FontStyle25"/>
-          <w:szCs w:val="22"/>
-          <w:lang w:val="en-US"/>
-        </w:rPr>
-        <w:t xml:space="preserve"> </w:t>
-      </w:r>
-      <w:proofErr w:type="spellStart"/>
-      <w:r>
-        <w:rPr>
-          <w:rStyle w:val="FontStyle25"/>
-          <w:szCs w:val="22"/>
-          <w:lang w:val="en-US"/>
-        </w:rPr>
-        <w:t>ilova</w:t>
-      </w:r>
-      <w:proofErr w:type="spellEnd"/>
-      <w:r>
-        <w:rPr>
-          <w:rStyle w:val="FontStyle25"/>
-          <w:szCs w:val="22"/>
-          <w:lang w:val="en-US"/>
-        </w:rPr>
-        <w:t xml:space="preserve"> </w:t>
-      </w:r>
-      <w:proofErr w:type="spellStart"/>
-      <w:r>
-        <w:rPr>
-          <w:rStyle w:val="FontStyle25"/>
-          <w:szCs w:val="22"/>
-          <w:lang w:val="en-US"/>
-        </w:rPr>
-        <w:t>qilinadi</w:t>
-      </w:r>
-      <w:proofErr w:type="spellEnd"/>
-      <w:r>
-        <w:rPr>
-          <w:rStyle w:val="FontStyle25"/>
-          <w:szCs w:val="22"/>
-          <w:lang w:val="en-US"/>
-        </w:rPr>
-        <w:t>:</w:t>
+      <w:r>
+        <w:rPr>
+          <w:rStyle w:val="FontStyle25"/>
+          <w:szCs w:val="22"/>
+          <w:lang w:val="en-US"/>
+        </w:rPr>
+        <w:t>Arizaga quyidagi xujjatlar ilova qilinadi:</w:t>
       </w:r>
     </w:p>
     <w:p>
@@ -1488,78 +580,13 @@
         </w:rPr>
         <w:t xml:space="preserve">1. </w:t>
       </w:r>
-      <w:proofErr w:type="spellStart"/>
-      <w:r>
-        <w:rPr>
-          <w:rStyle w:val="FontStyle25"/>
-          <w:szCs w:val="22"/>
-          <w:lang w:val="en-US"/>
-        </w:rPr>
-        <w:t>Eski</w:t>
-      </w:r>
-      <w:proofErr w:type="spellEnd"/>
-      <w:r>
-        <w:rPr>
-          <w:rStyle w:val="FontStyle25"/>
-          <w:szCs w:val="22"/>
-          <w:lang w:val="en-US"/>
-        </w:rPr>
-        <w:t xml:space="preserve"> </w:t>
-      </w:r>
-      <w:proofErr w:type="spellStart"/>
-      <w:r>
-        <w:rPr>
-          <w:rStyle w:val="FontStyle25"/>
-          <w:szCs w:val="22"/>
-          <w:lang w:val="en-US"/>
-        </w:rPr>
-        <w:t>qayd</w:t>
-      </w:r>
-      <w:proofErr w:type="spellEnd"/>
-      <w:r>
-        <w:rPr>
-          <w:rStyle w:val="FontStyle25"/>
-          <w:szCs w:val="22"/>
-          <w:lang w:val="en-US"/>
-        </w:rPr>
-        <w:t xml:space="preserve"> </w:t>
-      </w:r>
-      <w:proofErr w:type="spellStart"/>
-      <w:r>
-        <w:rPr>
-          <w:rStyle w:val="FontStyle25"/>
-          <w:szCs w:val="22"/>
-          <w:lang w:val="en-US"/>
-        </w:rPr>
-        <w:t>etish</w:t>
-      </w:r>
-      <w:proofErr w:type="spellEnd"/>
-      <w:r>
-        <w:rPr>
-          <w:rStyle w:val="FontStyle25"/>
-          <w:szCs w:val="22"/>
-          <w:lang w:val="en-US"/>
-        </w:rPr>
-        <w:t xml:space="preserve"> </w:t>
-      </w:r>
-      <w:proofErr w:type="spellStart"/>
-      <w:proofErr w:type="gramStart"/>
-      <w:r>
-        <w:rPr>
-          <w:rStyle w:val="FontStyle25"/>
-          <w:szCs w:val="22"/>
-          <w:lang w:val="en-US"/>
-        </w:rPr>
-        <w:t>guvohnomasi</w:t>
-      </w:r>
-      <w:proofErr w:type="spellEnd"/>
-      <w:r>
-        <w:rPr>
-          <w:rStyle w:val="FontStyle25"/>
-          <w:szCs w:val="22"/>
-          <w:lang w:val="en-US"/>
-        </w:rPr>
-        <w:t xml:space="preserve">  </w:t>
+      <w:r>
+        <w:rPr>
+          <w:rStyle w:val="FontStyle25"/>
+          <w:szCs w:val="22"/>
+          <w:lang w:val="en-US"/>
+        </w:rPr>
+        <w:t xml:space="preserve">Eski qayd etish guvohnomasi  </w:t>
       </w:r>
       <w:r>
         <w:rPr>
@@ -1568,37 +595,7 @@
           <w:bCs/>
           <w:lang w:val="en-US"/>
         </w:rPr>
-        <w:t>{</w:t>
-      </w:r>
-      <w:proofErr w:type="gramEnd"/>
-      <w:r>
-        <w:rPr>
-          <w:rFonts w:ascii="Arial" w:hAnsi="Arial" w:cs="Arial"/>
-          <w:b/>
-          <w:bCs/>
-          <w:lang w:val="en-US"/>
-        </w:rPr>
-        <w:t>{</w:t>
-      </w:r>
-      <w:proofErr w:type="spellStart"/>
-      <w:r>
-        <w:rPr>
-          <w:rFonts w:ascii="Arial" w:hAnsi="Arial" w:cs="Arial"/>
-          <w:b/>
-          <w:bCs/>
-          <w:lang w:val="en-US"/>
-        </w:rPr>
-        <w:t>old_technical_passport</w:t>
-      </w:r>
-      <w:proofErr w:type="spellEnd"/>
-      <w:r>
-        <w:rPr>
-          <w:rFonts w:ascii="Arial" w:hAnsi="Arial" w:cs="Arial"/>
-          <w:b/>
-          <w:bCs/>
-          <w:lang w:val="en-US"/>
-        </w:rPr>
-        <w:t>}}</w:t>
+        <w:t>{{old_technical_passport}}</w:t>
       </w:r>
       <w:r>
         <w:rPr>
@@ -1627,34 +624,14 @@
         </w:rPr>
         <w:t xml:space="preserve">2. </w:t>
       </w:r>
-      <w:proofErr w:type="spellStart"/>
-      <w:r>
-        <w:rPr>
-          <w:rStyle w:val="FontStyle25"/>
-          <w:szCs w:val="22"/>
-          <w:lang w:val="en-US"/>
-        </w:rPr>
-        <w:t>Diagnostika</w:t>
-      </w:r>
-      <w:proofErr w:type="spellEnd"/>
-      <w:r>
-        <w:rPr>
-          <w:rStyle w:val="FontStyle25"/>
-          <w:szCs w:val="22"/>
-          <w:lang w:val="en-US"/>
-        </w:rPr>
-        <w:t xml:space="preserve"> </w:t>
-      </w:r>
-      <w:proofErr w:type="spellStart"/>
-      <w:r>
-        <w:rPr>
-          <w:rStyle w:val="FontStyle25"/>
-          <w:szCs w:val="22"/>
-          <w:lang w:val="en-US"/>
-        </w:rPr>
-        <w:t>ma’lumotnomasi</w:t>
-      </w:r>
-      <w:proofErr w:type="spellEnd"/>
+      <w:r>
+        <w:rPr>
+          <w:rStyle w:val="FontStyle25"/>
+          <w:szCs w:val="22"/>
+          <w:lang w:val="en-US"/>
+        </w:rPr>
+        <w:t>Diagnostika ma’lumotnomasi</w:t>
+      </w:r>
     </w:p>
     <w:p>
       <w:pPr>
@@ -1697,180 +674,8 @@
           <w:szCs w:val="22"/>
           <w:lang w:val="en-US"/>
         </w:rPr>
-        <w:t xml:space="preserve">4. </w:t>
-      </w:r>
-      <w:proofErr w:type="spellStart"/>
-      <w:r>
-        <w:rPr>
-          <w:rStyle w:val="FontStyle25"/>
-          <w:szCs w:val="22"/>
-          <w:lang w:val="en-US"/>
-        </w:rPr>
-        <w:t>Ustav</w:t>
-      </w:r>
-      <w:proofErr w:type="spellEnd"/>
-      <w:r>
-        <w:rPr>
-          <w:rStyle w:val="FontStyle25"/>
-          <w:szCs w:val="22"/>
-          <w:lang w:val="en-US"/>
-        </w:rPr>
-        <w:t xml:space="preserve">, </w:t>
-      </w:r>
-      <w:proofErr w:type="spellStart"/>
-      <w:r>
-        <w:rPr>
-          <w:rStyle w:val="FontStyle25"/>
-          <w:szCs w:val="22"/>
-          <w:lang w:val="en-US"/>
-        </w:rPr>
-        <w:t>guvohnoma</w:t>
-      </w:r>
-      <w:proofErr w:type="spellEnd"/>
-      <w:r>
-        <w:rPr>
-          <w:rStyle w:val="FontStyle25"/>
-          <w:szCs w:val="22"/>
-          <w:lang w:val="en-US"/>
-        </w:rPr>
-        <w:t xml:space="preserve"> </w:t>
-      </w:r>
-      <w:proofErr w:type="spellStart"/>
-      <w:r>
-        <w:rPr>
-          <w:rStyle w:val="FontStyle25"/>
-          <w:szCs w:val="22"/>
-          <w:lang w:val="en-US"/>
-        </w:rPr>
-        <w:t>va</w:t>
-      </w:r>
-      <w:proofErr w:type="spellEnd"/>
-      <w:r>
-        <w:rPr>
-          <w:rStyle w:val="FontStyle25"/>
-          <w:szCs w:val="22"/>
-          <w:lang w:val="en-US"/>
-        </w:rPr>
-        <w:t xml:space="preserve"> </w:t>
-      </w:r>
-      <w:proofErr w:type="spellStart"/>
-      <w:r>
-        <w:rPr>
-          <w:rStyle w:val="FontStyle25"/>
-          <w:szCs w:val="22"/>
-          <w:lang w:val="en-US"/>
-        </w:rPr>
-        <w:t>ishonchnoma</w:t>
-      </w:r>
-      <w:proofErr w:type="spellEnd"/>
-      <w:r>
-        <w:rPr>
-          <w:rStyle w:val="FontStyle25"/>
-          <w:szCs w:val="22"/>
-          <w:lang w:val="en-US"/>
-        </w:rPr>
-        <w:t xml:space="preserve"> </w:t>
-      </w:r>
-      <w:proofErr w:type="spellStart"/>
-      <w:r>
-        <w:rPr>
-          <w:rStyle w:val="FontStyle25"/>
-          <w:szCs w:val="22"/>
-          <w:lang w:val="en-US"/>
-        </w:rPr>
-        <w:t>taqdim</w:t>
-      </w:r>
-      <w:proofErr w:type="spellEnd"/>
-      <w:r>
-        <w:rPr>
-          <w:rStyle w:val="FontStyle25"/>
-          <w:szCs w:val="22"/>
-          <w:lang w:val="en-US"/>
-        </w:rPr>
-        <w:t xml:space="preserve"> </w:t>
-      </w:r>
-      <w:proofErr w:type="spellStart"/>
-      <w:r>
-        <w:rPr>
-          <w:rStyle w:val="FontStyle25"/>
-          <w:szCs w:val="22"/>
-          <w:lang w:val="en-US"/>
-        </w:rPr>
-        <w:t>etilgan</w:t>
-      </w:r>
-      <w:proofErr w:type="spellEnd"/>
-      <w:r>
-        <w:rPr>
-          <w:rStyle w:val="FontStyle25"/>
-          <w:szCs w:val="22"/>
-          <w:lang w:val="en-US"/>
-        </w:rPr>
-        <w:t xml:space="preserve"> </w:t>
-      </w:r>
-      <w:proofErr w:type="spellStart"/>
-      <w:r>
-        <w:rPr>
-          <w:rStyle w:val="FontStyle25"/>
-          <w:szCs w:val="22"/>
-          <w:lang w:val="en-US"/>
-        </w:rPr>
-        <w:t>shaxsni</w:t>
-      </w:r>
-      <w:proofErr w:type="spellEnd"/>
-      <w:r>
-        <w:rPr>
-          <w:rStyle w:val="FontStyle25"/>
-          <w:szCs w:val="22"/>
-          <w:lang w:val="en-US"/>
-        </w:rPr>
-        <w:t xml:space="preserve"> </w:t>
-      </w:r>
-      <w:proofErr w:type="spellStart"/>
-      <w:r>
-        <w:rPr>
-          <w:rStyle w:val="FontStyle25"/>
-          <w:szCs w:val="22"/>
-          <w:lang w:val="en-US"/>
-        </w:rPr>
-        <w:t>shaxsini</w:t>
-      </w:r>
-      <w:proofErr w:type="spellEnd"/>
-      <w:r>
-        <w:rPr>
-          <w:rStyle w:val="FontStyle25"/>
-          <w:szCs w:val="22"/>
-          <w:lang w:val="en-US"/>
-        </w:rPr>
-        <w:t xml:space="preserve"> </w:t>
-      </w:r>
-      <w:proofErr w:type="spellStart"/>
-      <w:r>
-        <w:rPr>
-          <w:rStyle w:val="FontStyle25"/>
-          <w:szCs w:val="22"/>
-          <w:lang w:val="en-US"/>
-        </w:rPr>
-        <w:t>tasdiqlovchi</w:t>
-      </w:r>
-      <w:proofErr w:type="spellEnd"/>
-      <w:r>
-        <w:rPr>
-          <w:rStyle w:val="FontStyle25"/>
-          <w:szCs w:val="22"/>
-          <w:lang w:val="en-US"/>
-        </w:rPr>
-        <w:t xml:space="preserve"> </w:t>
-      </w:r>
-      <w:proofErr w:type="spellStart"/>
-      <w:r>
-        <w:rPr>
-          <w:rStyle w:val="FontStyle25"/>
-          <w:szCs w:val="22"/>
-          <w:lang w:val="en-US"/>
-        </w:rPr>
-        <w:t>hujjat</w:t>
-      </w:r>
-      <w:proofErr w:type="spellEnd"/>
+        <w:t>4. Ustav, guvohnoma va ishonchnoma taqdim etilgan shaxsni shaxsini tasdiqlovchi hujjat</w:t>
+      </w:r>
       <w:r>
         <w:rPr>
           <w:rStyle w:val="FontStyle25"/>
@@ -1982,7 +787,24 @@
           <w:sz w:val="24"/>
           <w:lang w:val="uz-Cyrl-UZ"/>
         </w:rPr>
-        <w:t xml:space="preserve">{% else %}4{% endif%}. </w:t>
+        <w:t>{% else %}</w:t>
+      </w:r>
+      <w:r>
+        <w:rPr>
+          <w:rStyle w:val="FontStyle25"/>
+          <w:szCs w:val="22"/>
+          <w:lang w:val="uz-Cyrl-UZ"/>
+        </w:rPr>
+        <w:t>5</w:t>
+      </w:r>
+      <w:r>
+        <w:rPr>
+          <w:rStyle w:val="FontStyle25"/>
+          <w:rFonts w:ascii="Arial" w:hAnsi="Arial" w:cs="Arial"/>
+          <w:sz w:val="24"/>
+          <w:lang w:val="uz-Cyrl-UZ"/>
+        </w:rPr>
+        <w:t xml:space="preserve">{% endif%}. </w:t>
       </w:r>
       <w:r>
         <w:rPr>
@@ -2025,7 +847,6 @@
           <w:szCs w:val="22"/>
         </w:rPr>
       </w:pPr>
-      <w:proofErr w:type="spellStart"/>
       <w:r>
         <w:rPr>
           <w:rStyle w:val="FontStyle25"/>
@@ -2033,7 +854,6 @@
         </w:rPr>
         <w:t>Avto</w:t>
       </w:r>
-      <w:proofErr w:type="spellEnd"/>
       <w:r>
         <w:rPr>
           <w:rStyle w:val="FontStyle25"/>
@@ -2042,7 +862,6 @@
         </w:rPr>
         <w:t>m</w:t>
       </w:r>
-      <w:proofErr w:type="spellStart"/>
       <w:r>
         <w:rPr>
           <w:rStyle w:val="FontStyle25"/>
@@ -2050,7 +869,6 @@
         </w:rPr>
         <w:t>oto</w:t>
       </w:r>
-      <w:proofErr w:type="spellEnd"/>
       <w:r>
         <w:rPr>
           <w:rStyle w:val="FontStyle25"/>
@@ -2059,7 +877,6 @@
         </w:rPr>
         <w:t>transport vositasi</w:t>
       </w:r>
-      <w:proofErr w:type="spellStart"/>
       <w:r>
         <w:rPr>
           <w:rStyle w:val="FontStyle25"/>
@@ -2067,7 +884,6 @@
         </w:rPr>
         <w:t>ning</w:t>
       </w:r>
-      <w:proofErr w:type="spellEnd"/>
       <w:r>
         <w:rPr>
           <w:rStyle w:val="FontStyle25"/>
@@ -2076,7 +892,6 @@
         </w:rPr>
         <w:t xml:space="preserve"> </w:t>
       </w:r>
-      <w:proofErr w:type="spellStart"/>
       <w:r>
         <w:rPr>
           <w:rStyle w:val="FontStyle25"/>
@@ -2084,7 +899,6 @@
         </w:rPr>
         <w:t>ro'y</w:t>
       </w:r>
-      <w:proofErr w:type="spellEnd"/>
       <w:r>
         <w:rPr>
           <w:rStyle w:val="FontStyle25"/>
@@ -2093,7 +907,6 @@
         </w:rPr>
         <w:t>x</w:t>
       </w:r>
-      <w:proofErr w:type="spellStart"/>
       <w:r>
         <w:rPr>
           <w:rStyle w:val="FontStyle25"/>
@@ -2101,7 +914,6 @@
         </w:rPr>
         <w:t>at</w:t>
       </w:r>
-      <w:proofErr w:type="spellEnd"/>
       <w:r>
         <w:rPr>
           <w:rStyle w:val="FontStyle25"/>
@@ -2110,7 +922,6 @@
         </w:rPr>
         <w:t xml:space="preserve"> </w:t>
       </w:r>
-      <w:proofErr w:type="spellStart"/>
       <w:r>
         <w:rPr>
           <w:rStyle w:val="FontStyle25"/>
@@ -2118,7 +929,6 @@
         </w:rPr>
         <w:t>belgilari</w:t>
       </w:r>
-      <w:proofErr w:type="spellEnd"/>
     </w:p>
     <w:p>
       <w:pPr>
@@ -2133,7 +943,7 @@
     </w:p>
     <w:tbl>
       <w:tblPr>
-        <w:tblW w:w="9924" w:type="dxa"/>
+        <w:tblW w:w="9975" w:type="dxa"/>
         <w:tblInd w:w="-431" w:type="dxa"/>
         <w:tblBorders>
           <w:insideH w:val="single" w:sz="4" w:space="0" w:color="auto"/>
@@ -2142,27 +952,30 @@
         <w:tblLook w:val="01E0" w:firstRow="1" w:lastRow="1" w:firstColumn="1" w:lastColumn="1" w:noHBand="0" w:noVBand="0"/>
       </w:tblPr>
       <w:tblGrid>
-        <w:gridCol w:w="1279"/>
+        <w:gridCol w:w="1285"/>
+        <w:gridCol w:w="144"/>
+        <w:gridCol w:w="141"/>
+        <w:gridCol w:w="572"/>
+        <w:gridCol w:w="429"/>
+        <w:gridCol w:w="80"/>
+        <w:gridCol w:w="2052"/>
+        <w:gridCol w:w="1285"/>
+        <w:gridCol w:w="142"/>
         <w:gridCol w:w="143"/>
-        <w:gridCol w:w="140"/>
-        <w:gridCol w:w="569"/>
-        <w:gridCol w:w="427"/>
-        <w:gridCol w:w="79"/>
-        <w:gridCol w:w="2042"/>
-        <w:gridCol w:w="1279"/>
-        <w:gridCol w:w="141"/>
-        <w:gridCol w:w="142"/>
-        <w:gridCol w:w="137"/>
-        <w:gridCol w:w="290"/>
-        <w:gridCol w:w="426"/>
-        <w:gridCol w:w="281"/>
-        <w:gridCol w:w="137"/>
-        <w:gridCol w:w="2412"/>
+        <w:gridCol w:w="138"/>
+        <w:gridCol w:w="291"/>
+        <w:gridCol w:w="428"/>
+        <w:gridCol w:w="283"/>
+        <w:gridCol w:w="138"/>
+        <w:gridCol w:w="2424"/>
       </w:tblGrid>
       <w:tr>
+        <w:trPr>
+          <w:trHeight w:val="1213"/>
+        </w:trPr>
         <w:tc>
           <w:tcPr>
-            <w:tcW w:w="1279" w:type="dxa"/>
+            <w:tcW w:w="1285" w:type="dxa"/>
             <w:vAlign w:val="center"/>
           </w:tcPr>
           <w:p>
@@ -2209,7 +1022,6 @@
               </w:rPr>
               <w:t xml:space="preserve">V </w:t>
             </w:r>
-            <w:proofErr w:type="spellStart"/>
             <w:r>
               <w:rPr>
                 <w:rStyle w:val="FontStyle25"/>
@@ -2217,12 +1029,11 @@
               </w:rPr>
               <w:t>turi</w:t>
             </w:r>
-            <w:proofErr w:type="spellEnd"/>
           </w:p>
         </w:tc>
         <w:tc>
           <w:tcPr>
-            <w:tcW w:w="3400" w:type="dxa"/>
+            <w:tcW w:w="3418" w:type="dxa"/>
             <w:gridSpan w:val="6"/>
             <w:vAlign w:val="center"/>
           </w:tcPr>
@@ -2249,44 +1060,13 @@
                 <w:bCs/>
                 <w:lang w:val="en-US"/>
               </w:rPr>
-              <w:t>{{</w:t>
-            </w:r>
-            <w:proofErr w:type="spellStart"/>
-            <w:proofErr w:type="gramStart"/>
-            <w:r>
-              <w:rPr>
-                <w:rFonts w:ascii="Arial" w:hAnsi="Arial" w:cs="Arial"/>
-                <w:b/>
-                <w:bCs/>
-                <w:lang w:val="en-US"/>
-              </w:rPr>
-              <w:t>car.type</w:t>
-            </w:r>
-            <w:proofErr w:type="gramEnd"/>
-            <w:r>
-              <w:rPr>
-                <w:rFonts w:ascii="Arial" w:hAnsi="Arial" w:cs="Arial"/>
-                <w:b/>
-                <w:bCs/>
-                <w:lang w:val="en-US"/>
-              </w:rPr>
-              <w:t>.title</w:t>
-            </w:r>
-            <w:proofErr w:type="spellEnd"/>
-            <w:r>
-              <w:rPr>
-                <w:rFonts w:ascii="Arial" w:hAnsi="Arial" w:cs="Arial"/>
-                <w:b/>
-                <w:bCs/>
-                <w:lang w:val="en-US"/>
-              </w:rPr>
-              <w:t>}}</w:t>
+              <w:t>{{car.type.title}}</w:t>
             </w:r>
           </w:p>
         </w:tc>
         <w:tc>
           <w:tcPr>
-            <w:tcW w:w="1279" w:type="dxa"/>
+            <w:tcW w:w="1285" w:type="dxa"/>
             <w:vAlign w:val="center"/>
           </w:tcPr>
           <w:p>
@@ -2308,22 +1088,13 @@
                 <w:rStyle w:val="FontStyle25"/>
                 <w:szCs w:val="22"/>
               </w:rPr>
-              <w:t xml:space="preserve">2. </w:t>
-            </w:r>
-            <w:proofErr w:type="spellStart"/>
-            <w:r>
-              <w:rPr>
-                <w:rStyle w:val="FontStyle25"/>
-                <w:szCs w:val="22"/>
-              </w:rPr>
-              <w:t>Rusumi</w:t>
-            </w:r>
-            <w:proofErr w:type="spellEnd"/>
+              <w:t>2. Rusumi</w:t>
+            </w:r>
           </w:p>
         </w:tc>
         <w:tc>
           <w:tcPr>
-            <w:tcW w:w="3966" w:type="dxa"/>
+            <w:tcW w:w="3987" w:type="dxa"/>
             <w:gridSpan w:val="8"/>
             <w:vAlign w:val="center"/>
           </w:tcPr>
@@ -2351,7 +1122,6 @@
               </w:rPr>
               <w:t>{{</w:t>
             </w:r>
-            <w:proofErr w:type="gramStart"/>
             <w:r>
               <w:rPr>
                 <w:rFonts w:ascii="Arial" w:hAnsi="Arial" w:cs="Arial"/>
@@ -2378,7 +1148,6 @@
               </w:rPr>
               <w:t>model</w:t>
             </w:r>
-            <w:proofErr w:type="gramEnd"/>
             <w:r>
               <w:rPr>
                 <w:rFonts w:ascii="Arial" w:hAnsi="Arial" w:cs="Arial"/>
@@ -2646,9 +1415,12 @@
         </w:tc>
       </w:tr>
       <w:tr>
+        <w:trPr>
+          <w:trHeight w:val="238"/>
+        </w:trPr>
         <w:tc>
           <w:tcPr>
-            <w:tcW w:w="1562" w:type="dxa"/>
+            <w:tcW w:w="1570" w:type="dxa"/>
             <w:gridSpan w:val="3"/>
             <w:vAlign w:val="center"/>
           </w:tcPr>
@@ -2671,38 +1443,13 @@
                 <w:rStyle w:val="FontStyle25"/>
                 <w:szCs w:val="22"/>
               </w:rPr>
-              <w:t xml:space="preserve">3. </w:t>
-            </w:r>
-            <w:proofErr w:type="spellStart"/>
-            <w:r>
-              <w:rPr>
-                <w:rStyle w:val="FontStyle25"/>
-                <w:szCs w:val="22"/>
-              </w:rPr>
-              <w:t>Kuzovi</w:t>
-            </w:r>
-            <w:proofErr w:type="spellEnd"/>
-            <w:r>
-              <w:rPr>
-                <w:rStyle w:val="FontStyle25"/>
-                <w:szCs w:val="22"/>
-              </w:rPr>
-              <w:t xml:space="preserve"> </w:t>
-            </w:r>
-            <w:proofErr w:type="spellStart"/>
-            <w:r>
-              <w:rPr>
-                <w:rStyle w:val="FontStyle25"/>
-                <w:szCs w:val="22"/>
-              </w:rPr>
-              <w:t>turi</w:t>
-            </w:r>
-            <w:proofErr w:type="spellEnd"/>
+              <w:t>3. Kuzovi turi</w:t>
+            </w:r>
           </w:p>
         </w:tc>
         <w:tc>
           <w:tcPr>
-            <w:tcW w:w="3117" w:type="dxa"/>
+            <w:tcW w:w="3133" w:type="dxa"/>
             <w:gridSpan w:val="4"/>
             <w:vAlign w:val="center"/>
           </w:tcPr>
@@ -2729,44 +1476,13 @@
                 <w:bCs/>
                 <w:lang w:val="en-US"/>
               </w:rPr>
-              <w:t>{{</w:t>
-            </w:r>
-            <w:proofErr w:type="spellStart"/>
-            <w:proofErr w:type="gramStart"/>
-            <w:r>
-              <w:rPr>
-                <w:rFonts w:ascii="Arial" w:hAnsi="Arial" w:cs="Arial"/>
-                <w:b/>
-                <w:bCs/>
-                <w:lang w:val="en-US"/>
-              </w:rPr>
-              <w:t>car.body</w:t>
-            </w:r>
-            <w:proofErr w:type="gramEnd"/>
-            <w:r>
-              <w:rPr>
-                <w:rFonts w:ascii="Arial" w:hAnsi="Arial" w:cs="Arial"/>
-                <w:b/>
-                <w:bCs/>
-                <w:lang w:val="en-US"/>
-              </w:rPr>
-              <w:t>_type</w:t>
-            </w:r>
-            <w:proofErr w:type="spellEnd"/>
-            <w:r>
-              <w:rPr>
-                <w:rFonts w:ascii="Arial" w:hAnsi="Arial" w:cs="Arial"/>
-                <w:b/>
-                <w:bCs/>
-                <w:lang w:val="en-US"/>
-              </w:rPr>
-              <w:t>}}</w:t>
+              <w:t>{{car.body_type}}</w:t>
             </w:r>
           </w:p>
         </w:tc>
         <w:tc>
           <w:tcPr>
-            <w:tcW w:w="2696" w:type="dxa"/>
+            <w:tcW w:w="2710" w:type="dxa"/>
             <w:gridSpan w:val="7"/>
             <w:vAlign w:val="center"/>
           </w:tcPr>
@@ -2789,17 +1505,8 @@
                 <w:rStyle w:val="FontStyle25"/>
                 <w:szCs w:val="22"/>
               </w:rPr>
-              <w:t xml:space="preserve">4. </w:t>
-            </w:r>
-            <w:proofErr w:type="spellStart"/>
-            <w:r>
-              <w:rPr>
-                <w:rStyle w:val="FontStyle25"/>
-                <w:szCs w:val="22"/>
-              </w:rPr>
-              <w:t>Ishlab</w:t>
-            </w:r>
-            <w:proofErr w:type="spellEnd"/>
+              <w:t>4. Ishlab</w:t>
+            </w:r>
             <w:r>
               <w:rPr>
                 <w:rStyle w:val="FontStyle25"/>
@@ -2808,7 +1515,6 @@
               </w:rPr>
               <w:t xml:space="preserve"> </w:t>
             </w:r>
-            <w:proofErr w:type="spellStart"/>
             <w:r>
               <w:rPr>
                 <w:rStyle w:val="FontStyle25"/>
@@ -2816,7 +1522,6 @@
               </w:rPr>
               <w:t>chiqa</w:t>
             </w:r>
-            <w:proofErr w:type="spellEnd"/>
             <w:r>
               <w:rPr>
                 <w:rStyle w:val="FontStyle25"/>
@@ -2829,7 +1534,7 @@
         </w:tc>
         <w:tc>
           <w:tcPr>
-            <w:tcW w:w="2549" w:type="dxa"/>
+            <w:tcW w:w="2562" w:type="dxa"/>
             <w:gridSpan w:val="2"/>
             <w:vAlign w:val="center"/>
           </w:tcPr>
@@ -2864,9 +1569,12 @@
         </w:tc>
       </w:tr>
       <w:tr>
+        <w:trPr>
+          <w:trHeight w:val="245"/>
+        </w:trPr>
         <w:tc>
           <w:tcPr>
-            <w:tcW w:w="2558" w:type="dxa"/>
+            <w:tcW w:w="2571" w:type="dxa"/>
             <w:gridSpan w:val="5"/>
             <w:vAlign w:val="center"/>
           </w:tcPr>
@@ -2890,17 +1598,8 @@
                 <w:rStyle w:val="FontStyle25"/>
                 <w:szCs w:val="22"/>
               </w:rPr>
-              <w:t xml:space="preserve">5. </w:t>
-            </w:r>
-            <w:proofErr w:type="spellStart"/>
-            <w:r>
-              <w:rPr>
-                <w:rStyle w:val="FontStyle25"/>
-                <w:szCs w:val="22"/>
-              </w:rPr>
-              <w:t>Ishlab</w:t>
-            </w:r>
-            <w:proofErr w:type="spellEnd"/>
+              <w:t>5. Ishlab</w:t>
+            </w:r>
             <w:r>
               <w:rPr>
                 <w:rStyle w:val="FontStyle25"/>
@@ -2909,7 +1608,6 @@
               </w:rPr>
               <w:t xml:space="preserve"> </w:t>
             </w:r>
-            <w:proofErr w:type="spellStart"/>
             <w:r>
               <w:rPr>
                 <w:rStyle w:val="FontStyle25"/>
@@ -2917,7 +1615,6 @@
               </w:rPr>
               <w:t>chiqarilgan</w:t>
             </w:r>
-            <w:proofErr w:type="spellEnd"/>
             <w:r>
               <w:rPr>
                 <w:rStyle w:val="FontStyle25"/>
@@ -2926,7 +1623,6 @@
               </w:rPr>
               <w:t xml:space="preserve"> </w:t>
             </w:r>
-            <w:proofErr w:type="spellStart"/>
             <w:r>
               <w:rPr>
                 <w:rStyle w:val="FontStyle25"/>
@@ -2934,7 +1630,6 @@
               </w:rPr>
               <w:t>yil</w:t>
             </w:r>
-            <w:proofErr w:type="spellEnd"/>
             <w:r>
               <w:rPr>
                 <w:rStyle w:val="FontStyle25"/>
@@ -2947,7 +1642,7 @@
         </w:tc>
         <w:tc>
           <w:tcPr>
-            <w:tcW w:w="2121" w:type="dxa"/>
+            <w:tcW w:w="2132" w:type="dxa"/>
             <w:gridSpan w:val="2"/>
             <w:vAlign w:val="center"/>
           </w:tcPr>
@@ -2974,33 +1669,13 @@
                 <w:bCs/>
                 <w:lang w:val="en-US"/>
               </w:rPr>
-              <w:t>{{</w:t>
-            </w:r>
-            <w:proofErr w:type="spellStart"/>
-            <w:r>
-              <w:rPr>
-                <w:rFonts w:ascii="Arial" w:hAnsi="Arial" w:cs="Arial"/>
-                <w:b/>
-                <w:bCs/>
-                <w:lang w:val="en-US"/>
-              </w:rPr>
-              <w:t>made_year</w:t>
-            </w:r>
-            <w:proofErr w:type="spellEnd"/>
-            <w:r>
-              <w:rPr>
-                <w:rFonts w:ascii="Arial" w:hAnsi="Arial" w:cs="Arial"/>
-                <w:b/>
-                <w:bCs/>
-                <w:lang w:val="en-US"/>
-              </w:rPr>
-              <w:t>}}</w:t>
+              <w:t>{{made_year}}</w:t>
             </w:r>
           </w:p>
         </w:tc>
         <w:tc>
           <w:tcPr>
-            <w:tcW w:w="1420" w:type="dxa"/>
+            <w:tcW w:w="1427" w:type="dxa"/>
             <w:gridSpan w:val="2"/>
             <w:vAlign w:val="center"/>
           </w:tcPr>
@@ -3017,29 +1692,13 @@
                 <w:rStyle w:val="FontStyle25"/>
                 <w:szCs w:val="22"/>
               </w:rPr>
-              <w:t xml:space="preserve">6. </w:t>
-            </w:r>
-            <w:proofErr w:type="spellStart"/>
-            <w:r>
-              <w:rPr>
-                <w:rStyle w:val="FontStyle25"/>
-                <w:szCs w:val="22"/>
-              </w:rPr>
-              <w:t>Shassi</w:t>
-            </w:r>
-            <w:proofErr w:type="spellEnd"/>
-            <w:r>
-              <w:rPr>
-                <w:rStyle w:val="FontStyle25"/>
-                <w:szCs w:val="22"/>
-              </w:rPr>
-              <w:t xml:space="preserve"> №  </w:t>
+              <w:t xml:space="preserve">6. Shassi №  </w:t>
             </w:r>
           </w:p>
         </w:tc>
         <w:tc>
           <w:tcPr>
-            <w:tcW w:w="3825" w:type="dxa"/>
+            <w:tcW w:w="3845" w:type="dxa"/>
             <w:gridSpan w:val="7"/>
             <w:vAlign w:val="center"/>
           </w:tcPr>
@@ -3055,9 +1714,12 @@
         </w:tc>
       </w:tr>
       <w:tr>
+        <w:trPr>
+          <w:trHeight w:val="245"/>
+        </w:trPr>
         <w:tc>
           <w:tcPr>
-            <w:tcW w:w="1422" w:type="dxa"/>
+            <w:tcW w:w="1429" w:type="dxa"/>
             <w:gridSpan w:val="2"/>
             <w:vAlign w:val="center"/>
           </w:tcPr>
@@ -3080,29 +1742,13 @@
                 <w:rStyle w:val="FontStyle25"/>
                 <w:szCs w:val="22"/>
               </w:rPr>
-              <w:t xml:space="preserve">7. </w:t>
-            </w:r>
-            <w:proofErr w:type="spellStart"/>
-            <w:r>
-              <w:rPr>
-                <w:rStyle w:val="FontStyle25"/>
-                <w:szCs w:val="22"/>
-              </w:rPr>
-              <w:t>Kuzovi</w:t>
-            </w:r>
-            <w:proofErr w:type="spellEnd"/>
-            <w:r>
-              <w:rPr>
-                <w:rStyle w:val="FontStyle25"/>
-                <w:szCs w:val="22"/>
-              </w:rPr>
-              <w:t xml:space="preserve"> №</w:t>
+              <w:t>7. Kuzovi №</w:t>
             </w:r>
           </w:p>
         </w:tc>
         <w:tc>
           <w:tcPr>
-            <w:tcW w:w="3257" w:type="dxa"/>
+            <w:tcW w:w="3274" w:type="dxa"/>
             <w:gridSpan w:val="5"/>
             <w:vAlign w:val="center"/>
           </w:tcPr>
@@ -3131,44 +1777,13 @@
                 <w:bCs/>
                 <w:lang w:val="en-US"/>
               </w:rPr>
-              <w:t>{{</w:t>
-            </w:r>
-            <w:proofErr w:type="spellStart"/>
-            <w:proofErr w:type="gramStart"/>
-            <w:r>
-              <w:rPr>
-                <w:rFonts w:ascii="Arial" w:hAnsi="Arial" w:cs="Arial"/>
-                <w:b/>
-                <w:bCs/>
-                <w:lang w:val="en-US"/>
-              </w:rPr>
-              <w:t>car.body</w:t>
-            </w:r>
-            <w:proofErr w:type="gramEnd"/>
-            <w:r>
-              <w:rPr>
-                <w:rFonts w:ascii="Arial" w:hAnsi="Arial" w:cs="Arial"/>
-                <w:b/>
-                <w:bCs/>
-                <w:lang w:val="en-US"/>
-              </w:rPr>
-              <w:t>_number</w:t>
-            </w:r>
-            <w:proofErr w:type="spellEnd"/>
-            <w:r>
-              <w:rPr>
-                <w:rFonts w:ascii="Arial" w:hAnsi="Arial" w:cs="Arial"/>
-                <w:b/>
-                <w:bCs/>
-                <w:lang w:val="en-US"/>
-              </w:rPr>
-              <w:t>}},</w:t>
+              <w:t>{{car.body_number}},</w:t>
             </w:r>
           </w:p>
         </w:tc>
         <w:tc>
           <w:tcPr>
-            <w:tcW w:w="1562" w:type="dxa"/>
+            <w:tcW w:w="1570" w:type="dxa"/>
             <w:gridSpan w:val="3"/>
             <w:vAlign w:val="center"/>
           </w:tcPr>
@@ -3185,29 +1800,13 @@
                 <w:rStyle w:val="FontStyle25"/>
                 <w:szCs w:val="22"/>
               </w:rPr>
-              <w:t xml:space="preserve">8. </w:t>
-            </w:r>
-            <w:proofErr w:type="spellStart"/>
-            <w:r>
-              <w:rPr>
-                <w:rStyle w:val="FontStyle25"/>
-                <w:szCs w:val="22"/>
-              </w:rPr>
-              <w:t>Dvigateli</w:t>
-            </w:r>
-            <w:proofErr w:type="spellEnd"/>
-            <w:r>
-              <w:rPr>
-                <w:rStyle w:val="FontStyle25"/>
-                <w:szCs w:val="22"/>
-              </w:rPr>
-              <w:t xml:space="preserve"> № </w:t>
+              <w:t xml:space="preserve">8. Dvigateli № </w:t>
             </w:r>
           </w:p>
         </w:tc>
         <w:tc>
           <w:tcPr>
-            <w:tcW w:w="3683" w:type="dxa"/>
+            <w:tcW w:w="3702" w:type="dxa"/>
             <w:gridSpan w:val="6"/>
             <w:vAlign w:val="center"/>
           </w:tcPr>
@@ -3228,46 +1827,18 @@
                 <w:bCs/>
                 <w:lang w:val="en-US"/>
               </w:rPr>
-              <w:t>{{</w:t>
-            </w:r>
-            <w:proofErr w:type="spellStart"/>
-            <w:proofErr w:type="gramStart"/>
-            <w:r>
-              <w:rPr>
-                <w:rFonts w:ascii="Arial" w:hAnsi="Arial" w:cs="Arial"/>
-                <w:b/>
-                <w:bCs/>
-                <w:lang w:val="en-US"/>
-              </w:rPr>
-              <w:t>car.engine</w:t>
-            </w:r>
-            <w:proofErr w:type="gramEnd"/>
-            <w:r>
-              <w:rPr>
-                <w:rFonts w:ascii="Arial" w:hAnsi="Arial" w:cs="Arial"/>
-                <w:b/>
-                <w:bCs/>
-                <w:lang w:val="en-US"/>
-              </w:rPr>
-              <w:t>_number</w:t>
-            </w:r>
-            <w:proofErr w:type="spellEnd"/>
-            <w:r>
-              <w:rPr>
-                <w:rFonts w:ascii="Arial" w:hAnsi="Arial" w:cs="Arial"/>
-                <w:b/>
-                <w:bCs/>
-                <w:lang w:val="en-US"/>
-              </w:rPr>
-              <w:t>}}</w:t>
+              <w:t>{{car.engine_number}}</w:t>
             </w:r>
           </w:p>
         </w:tc>
       </w:tr>
       <w:tr>
+        <w:trPr>
+          <w:trHeight w:val="238"/>
+        </w:trPr>
         <w:tc>
           <w:tcPr>
-            <w:tcW w:w="2558" w:type="dxa"/>
+            <w:tcW w:w="2571" w:type="dxa"/>
             <w:gridSpan w:val="5"/>
             <w:tcBorders>
               <w:right w:val="single" w:sz="4" w:space="0" w:color="auto"/>
@@ -3294,17 +1865,8 @@
                 <w:rStyle w:val="FontStyle25"/>
                 <w:szCs w:val="22"/>
               </w:rPr>
-              <w:t xml:space="preserve">9. </w:t>
-            </w:r>
-            <w:proofErr w:type="spellStart"/>
-            <w:r>
-              <w:rPr>
-                <w:rStyle w:val="FontStyle25"/>
-                <w:szCs w:val="22"/>
-              </w:rPr>
-              <w:t>Qancha</w:t>
-            </w:r>
-            <w:proofErr w:type="spellEnd"/>
+              <w:t>9. Qancha</w:t>
+            </w:r>
             <w:r>
               <w:rPr>
                 <w:rStyle w:val="FontStyle25"/>
@@ -3313,37 +1875,12 @@
               </w:rPr>
               <w:t xml:space="preserve"> </w:t>
             </w:r>
-            <w:proofErr w:type="spellStart"/>
-            <w:r>
-              <w:rPr>
-                <w:rStyle w:val="FontStyle25"/>
-                <w:szCs w:val="22"/>
-              </w:rPr>
-              <w:t>yurganligi</w:t>
-            </w:r>
-            <w:proofErr w:type="spellEnd"/>
-            <w:r>
-              <w:rPr>
-                <w:rStyle w:val="FontStyle25"/>
-                <w:szCs w:val="22"/>
-              </w:rPr>
-              <w:t xml:space="preserve"> </w:t>
-            </w:r>
-            <w:proofErr w:type="spellStart"/>
-            <w:r>
-              <w:rPr>
-                <w:rStyle w:val="FontStyle25"/>
-                <w:szCs w:val="22"/>
-              </w:rPr>
-              <w:t>km</w:t>
-            </w:r>
-            <w:proofErr w:type="spellEnd"/>
-            <w:r>
-              <w:rPr>
-                <w:rStyle w:val="FontStyle25"/>
-                <w:szCs w:val="22"/>
-              </w:rPr>
-              <w:t>.</w:t>
+            <w:r>
+              <w:rPr>
+                <w:rStyle w:val="FontStyle25"/>
+                <w:szCs w:val="22"/>
+              </w:rPr>
+              <w:t>yurganligi km.</w:t>
             </w:r>
             <w:r>
               <w:rPr>
@@ -3357,7 +1894,7 @@
         </w:tc>
         <w:tc>
           <w:tcPr>
-            <w:tcW w:w="2121" w:type="dxa"/>
+            <w:tcW w:w="2132" w:type="dxa"/>
             <w:gridSpan w:val="2"/>
             <w:tcBorders>
               <w:left w:val="single" w:sz="4" w:space="0" w:color="auto"/>
@@ -3383,7 +1920,7 @@
         </w:tc>
         <w:tc>
           <w:tcPr>
-            <w:tcW w:w="1279" w:type="dxa"/>
+            <w:tcW w:w="1285" w:type="dxa"/>
             <w:vAlign w:val="center"/>
           </w:tcPr>
           <w:p>
@@ -3405,29 +1942,13 @@
                 <w:rStyle w:val="FontStyle25"/>
                 <w:szCs w:val="22"/>
               </w:rPr>
-              <w:t xml:space="preserve">10. </w:t>
-            </w:r>
-            <w:proofErr w:type="spellStart"/>
-            <w:r>
-              <w:rPr>
-                <w:rStyle w:val="FontStyle25"/>
-                <w:szCs w:val="22"/>
-              </w:rPr>
-              <w:t>Rangi</w:t>
-            </w:r>
-            <w:proofErr w:type="spellEnd"/>
-            <w:r>
-              <w:rPr>
-                <w:rStyle w:val="FontStyle25"/>
-                <w:szCs w:val="22"/>
-              </w:rPr>
-              <w:t xml:space="preserve"> </w:t>
+              <w:t xml:space="preserve">10. Rangi </w:t>
             </w:r>
           </w:p>
         </w:tc>
         <w:tc>
           <w:tcPr>
-            <w:tcW w:w="3966" w:type="dxa"/>
+            <w:tcW w:w="3987" w:type="dxa"/>
             <w:gridSpan w:val="8"/>
             <w:vAlign w:val="center"/>
           </w:tcPr>
@@ -3456,37 +1977,18 @@
                 <w:bCs/>
                 <w:lang w:val="en-US"/>
               </w:rPr>
-              <w:t>{{</w:t>
-            </w:r>
-            <w:proofErr w:type="spellStart"/>
-            <w:proofErr w:type="gramStart"/>
-            <w:r>
-              <w:rPr>
-                <w:rFonts w:ascii="Arial" w:hAnsi="Arial" w:cs="Arial"/>
-                <w:b/>
-                <w:bCs/>
-                <w:lang w:val="en-US"/>
-              </w:rPr>
-              <w:t>car.color</w:t>
-            </w:r>
-            <w:proofErr w:type="spellEnd"/>
-            <w:proofErr w:type="gramEnd"/>
-            <w:r>
-              <w:rPr>
-                <w:rFonts w:ascii="Arial" w:hAnsi="Arial" w:cs="Arial"/>
-                <w:b/>
-                <w:bCs/>
-                <w:lang w:val="en-US"/>
-              </w:rPr>
-              <w:t>}}</w:t>
+              <w:t>{{car.color}}</w:t>
             </w:r>
           </w:p>
         </w:tc>
       </w:tr>
       <w:tr>
+        <w:trPr>
+          <w:trHeight w:val="483"/>
+        </w:trPr>
         <w:tc>
           <w:tcPr>
-            <w:tcW w:w="2131" w:type="dxa"/>
+            <w:tcW w:w="2142" w:type="dxa"/>
             <w:gridSpan w:val="4"/>
             <w:vAlign w:val="center"/>
           </w:tcPr>
@@ -3509,38 +2011,13 @@
                 <w:rStyle w:val="FontStyle25"/>
                 <w:szCs w:val="22"/>
               </w:rPr>
-              <w:t xml:space="preserve">11. </w:t>
-            </w:r>
-            <w:proofErr w:type="spellStart"/>
-            <w:r>
-              <w:rPr>
-                <w:rStyle w:val="FontStyle25"/>
-                <w:szCs w:val="22"/>
-              </w:rPr>
-              <w:t>Texnika</w:t>
-            </w:r>
-            <w:proofErr w:type="spellEnd"/>
-            <w:r>
-              <w:rPr>
-                <w:rStyle w:val="FontStyle25"/>
-                <w:szCs w:val="22"/>
-              </w:rPr>
-              <w:t xml:space="preserve"> </w:t>
-            </w:r>
-            <w:proofErr w:type="spellStart"/>
-            <w:r>
-              <w:rPr>
-                <w:rStyle w:val="FontStyle25"/>
-                <w:szCs w:val="22"/>
-              </w:rPr>
-              <w:t>pasporti</w:t>
-            </w:r>
-            <w:proofErr w:type="spellEnd"/>
+              <w:t>11. Texnika pasporti</w:t>
+            </w:r>
           </w:p>
         </w:tc>
         <w:tc>
           <w:tcPr>
-            <w:tcW w:w="2548" w:type="dxa"/>
+            <w:tcW w:w="2561" w:type="dxa"/>
             <w:gridSpan w:val="3"/>
             <w:vAlign w:val="center"/>
           </w:tcPr>
@@ -3567,49 +2044,20 @@
                 <w:bCs/>
                 <w:lang w:val="en-US"/>
               </w:rPr>
-              <w:t>{{</w:t>
-            </w:r>
-            <w:proofErr w:type="spellStart"/>
-            <w:r>
-              <w:rPr>
-                <w:rFonts w:ascii="Arial" w:hAnsi="Arial" w:cs="Arial"/>
-                <w:b/>
-                <w:bCs/>
+              <w:t>{{old_technical_passport}}</w:t>
+            </w:r>
+            <w:r>
+              <w:rPr>
+                <w:rFonts w:ascii="Arial" w:hAnsi="Arial" w:cs="Arial"/>
                 <w:lang w:val="en-US"/>
               </w:rPr>
-              <w:t>old_technical_passport</w:t>
-            </w:r>
-            <w:proofErr w:type="spellEnd"/>
-            <w:proofErr w:type="gramStart"/>
-            <w:r>
-              <w:rPr>
-                <w:rFonts w:ascii="Arial" w:hAnsi="Arial" w:cs="Arial"/>
-                <w:b/>
-                <w:bCs/>
-                <w:lang w:val="en-US"/>
-              </w:rPr>
-              <w:t>}}</w:t>
-            </w:r>
-            <w:r>
-              <w:rPr>
-                <w:rFonts w:ascii="Arial" w:hAnsi="Arial" w:cs="Arial"/>
-                <w:lang w:val="en-US"/>
-              </w:rPr>
-              <w:t xml:space="preserve">   </w:t>
-            </w:r>
-            <w:proofErr w:type="gramEnd"/>
-            <w:r>
-              <w:rPr>
-                <w:rFonts w:ascii="Arial" w:hAnsi="Arial" w:cs="Arial"/>
-                <w:lang w:val="en-US"/>
-              </w:rPr>
-              <w:t xml:space="preserve">  </w:t>
+              <w:t xml:space="preserve">     </w:t>
             </w:r>
           </w:p>
         </w:tc>
         <w:tc>
           <w:tcPr>
-            <w:tcW w:w="2415" w:type="dxa"/>
+            <w:tcW w:w="2427" w:type="dxa"/>
             <w:gridSpan w:val="6"/>
             <w:vAlign w:val="center"/>
           </w:tcPr>
@@ -3632,17 +2080,8 @@
                 <w:rStyle w:val="FontStyle25"/>
                 <w:szCs w:val="22"/>
               </w:rPr>
-              <w:t xml:space="preserve">12. </w:t>
-            </w:r>
-            <w:proofErr w:type="spellStart"/>
-            <w:r>
-              <w:rPr>
-                <w:rStyle w:val="FontStyle25"/>
-                <w:szCs w:val="22"/>
-              </w:rPr>
-              <w:t>Davlat</w:t>
-            </w:r>
-            <w:proofErr w:type="spellEnd"/>
+              <w:t>12. Davlat</w:t>
+            </w:r>
             <w:r>
               <w:rPr>
                 <w:rStyle w:val="FontStyle25"/>
@@ -3651,7 +2090,6 @@
               </w:rPr>
               <w:t xml:space="preserve"> </w:t>
             </w:r>
-            <w:proofErr w:type="spellStart"/>
             <w:r>
               <w:rPr>
                 <w:rStyle w:val="FontStyle25"/>
@@ -3659,7 +2097,6 @@
               </w:rPr>
               <w:t>raqam</w:t>
             </w:r>
-            <w:proofErr w:type="spellEnd"/>
             <w:r>
               <w:rPr>
                 <w:rStyle w:val="FontStyle25"/>
@@ -3668,7 +2105,6 @@
               </w:rPr>
               <w:t xml:space="preserve"> </w:t>
             </w:r>
-            <w:proofErr w:type="spellStart"/>
             <w:r>
               <w:rPr>
                 <w:rStyle w:val="FontStyle25"/>
@@ -3676,12 +2112,11 @@
               </w:rPr>
               <w:t>belgisi</w:t>
             </w:r>
-            <w:proofErr w:type="spellEnd"/>
           </w:p>
         </w:tc>
         <w:tc>
           <w:tcPr>
-            <w:tcW w:w="2830" w:type="dxa"/>
+            <w:tcW w:w="2845" w:type="dxa"/>
             <w:gridSpan w:val="3"/>
             <w:vAlign w:val="center"/>
           </w:tcPr>
@@ -3706,35 +2141,18 @@
                 <w:bCs/>
                 <w:lang w:val="en-US"/>
               </w:rPr>
-              <w:t>{{</w:t>
-            </w:r>
-            <w:proofErr w:type="spellStart"/>
-            <w:r>
-              <w:rPr>
-                <w:rFonts w:ascii="Arial" w:hAnsi="Arial" w:cs="Arial"/>
-                <w:b/>
-                <w:bCs/>
-                <w:lang w:val="en-US"/>
-              </w:rPr>
-              <w:t>old_number</w:t>
-            </w:r>
-            <w:proofErr w:type="spellEnd"/>
-            <w:r>
-              <w:rPr>
-                <w:rFonts w:ascii="Arial" w:hAnsi="Arial" w:cs="Arial"/>
-                <w:b/>
-                <w:bCs/>
-                <w:lang w:val="en-US"/>
-              </w:rPr>
-              <w:t>}}</w:t>
+              <w:t>{{old_number}}</w:t>
             </w:r>
           </w:p>
         </w:tc>
       </w:tr>
       <w:tr>
+        <w:trPr>
+          <w:trHeight w:val="728"/>
+        </w:trPr>
         <w:tc>
           <w:tcPr>
-            <w:tcW w:w="1562" w:type="dxa"/>
+            <w:tcW w:w="1570" w:type="dxa"/>
             <w:gridSpan w:val="3"/>
             <w:vAlign w:val="center"/>
           </w:tcPr>
@@ -3757,17 +2175,8 @@
                 <w:rStyle w:val="FontStyle25"/>
                 <w:szCs w:val="22"/>
               </w:rPr>
-              <w:t xml:space="preserve">13. </w:t>
-            </w:r>
-            <w:proofErr w:type="spellStart"/>
-            <w:r>
-              <w:rPr>
-                <w:rStyle w:val="FontStyle25"/>
-                <w:szCs w:val="22"/>
-              </w:rPr>
-              <w:t>To'la</w:t>
-            </w:r>
-            <w:proofErr w:type="spellEnd"/>
+              <w:t>13. To'la</w:t>
+            </w:r>
             <w:r>
               <w:rPr>
                 <w:rStyle w:val="FontStyle25"/>
@@ -3776,21 +2185,12 @@
               </w:rPr>
               <w:t xml:space="preserve"> </w:t>
             </w:r>
-            <w:proofErr w:type="spellStart"/>
-            <w:r>
-              <w:rPr>
-                <w:rStyle w:val="FontStyle25"/>
-                <w:szCs w:val="22"/>
-              </w:rPr>
-              <w:t>vazni</w:t>
-            </w:r>
-            <w:proofErr w:type="spellEnd"/>
-            <w:r>
-              <w:rPr>
-                <w:rStyle w:val="FontStyle25"/>
-                <w:szCs w:val="22"/>
-              </w:rPr>
-              <w:t xml:space="preserve"> </w:t>
+            <w:r>
+              <w:rPr>
+                <w:rStyle w:val="FontStyle25"/>
+                <w:szCs w:val="22"/>
+              </w:rPr>
+              <w:t xml:space="preserve">vazni </w:t>
             </w:r>
             <w:r>
               <w:rPr>
@@ -3804,7 +2204,7 @@
         </w:tc>
         <w:tc>
           <w:tcPr>
-            <w:tcW w:w="3117" w:type="dxa"/>
+            <w:tcW w:w="3133" w:type="dxa"/>
             <w:gridSpan w:val="4"/>
             <w:vAlign w:val="center"/>
           </w:tcPr>
@@ -3834,69 +2234,13 @@
                 <w:u w:val="single"/>
                 <w:lang w:val="en-US"/>
               </w:rPr>
-              <w:t xml:space="preserve">{%if </w:t>
-            </w:r>
-            <w:proofErr w:type="spellStart"/>
-            <w:proofErr w:type="gramStart"/>
-            <w:r>
-              <w:rPr>
-                <w:rFonts w:ascii="Arial" w:hAnsi="Arial" w:cs="Arial"/>
-                <w:b/>
-                <w:bCs/>
-                <w:u w:val="single"/>
-                <w:lang w:val="en-US"/>
-              </w:rPr>
-              <w:t>car.full</w:t>
-            </w:r>
-            <w:proofErr w:type="gramEnd"/>
-            <w:r>
-              <w:rPr>
-                <w:rFonts w:ascii="Arial" w:hAnsi="Arial" w:cs="Arial"/>
-                <w:b/>
-                <w:bCs/>
-                <w:u w:val="single"/>
-                <w:lang w:val="en-US"/>
-              </w:rPr>
-              <w:t>_weight</w:t>
-            </w:r>
-            <w:proofErr w:type="spellEnd"/>
-            <w:r>
-              <w:rPr>
-                <w:rFonts w:ascii="Arial" w:hAnsi="Arial" w:cs="Arial"/>
-                <w:b/>
-                <w:bCs/>
-                <w:u w:val="single"/>
-                <w:lang w:val="en-US"/>
-              </w:rPr>
-              <w:t>%} {{</w:t>
-            </w:r>
-            <w:proofErr w:type="spellStart"/>
-            <w:r>
-              <w:rPr>
-                <w:rFonts w:ascii="Arial" w:hAnsi="Arial" w:cs="Arial"/>
-                <w:b/>
-                <w:bCs/>
-                <w:u w:val="single"/>
-                <w:lang w:val="en-US"/>
-              </w:rPr>
-              <w:t>car.full_weight</w:t>
-            </w:r>
-            <w:proofErr w:type="spellEnd"/>
-            <w:r>
-              <w:rPr>
-                <w:rFonts w:ascii="Arial" w:hAnsi="Arial" w:cs="Arial"/>
-                <w:b/>
-                <w:bCs/>
-                <w:u w:val="single"/>
-                <w:lang w:val="en-US"/>
-              </w:rPr>
-              <w:t>}} kg{%endif%}</w:t>
+              <w:t>{%if car.full_weight%} {{car.full_weight}} kg{%endif%}</w:t>
             </w:r>
           </w:p>
         </w:tc>
         <w:tc>
           <w:tcPr>
-            <w:tcW w:w="1989" w:type="dxa"/>
+            <w:tcW w:w="1999" w:type="dxa"/>
             <w:gridSpan w:val="5"/>
             <w:vAlign w:val="center"/>
           </w:tcPr>
@@ -3919,17 +2263,8 @@
                 <w:rStyle w:val="FontStyle25"/>
                 <w:szCs w:val="22"/>
               </w:rPr>
-              <w:t xml:space="preserve">14. </w:t>
-            </w:r>
-            <w:proofErr w:type="spellStart"/>
-            <w:r>
-              <w:rPr>
-                <w:rStyle w:val="FontStyle25"/>
-                <w:szCs w:val="22"/>
-              </w:rPr>
-              <w:t>Yuksiz</w:t>
-            </w:r>
-            <w:proofErr w:type="spellEnd"/>
+              <w:t>14. Yuksiz</w:t>
+            </w:r>
             <w:r>
               <w:rPr>
                 <w:rStyle w:val="FontStyle25"/>
@@ -3938,7 +2273,6 @@
               </w:rPr>
               <w:t xml:space="preserve"> </w:t>
             </w:r>
-            <w:proofErr w:type="spellStart"/>
             <w:r>
               <w:rPr>
                 <w:rStyle w:val="FontStyle25"/>
@@ -3946,12 +2280,11 @@
               </w:rPr>
               <w:t>vazni</w:t>
             </w:r>
-            <w:proofErr w:type="spellEnd"/>
           </w:p>
         </w:tc>
         <w:tc>
           <w:tcPr>
-            <w:tcW w:w="3256" w:type="dxa"/>
+            <w:tcW w:w="3273" w:type="dxa"/>
             <w:gridSpan w:val="4"/>
             <w:vAlign w:val="center"/>
           </w:tcPr>
@@ -3979,66 +2312,18 @@
                 <w:bCs/>
                 <w:lang w:val="en-US"/>
               </w:rPr>
-              <w:t xml:space="preserve">{%if </w:t>
-            </w:r>
-            <w:proofErr w:type="spellStart"/>
-            <w:proofErr w:type="gramStart"/>
-            <w:r>
-              <w:rPr>
-                <w:rFonts w:ascii="Arial" w:hAnsi="Arial" w:cs="Arial"/>
-                <w:b/>
-                <w:bCs/>
-                <w:lang w:val="en-US"/>
-              </w:rPr>
-              <w:t>car.empty</w:t>
-            </w:r>
-            <w:proofErr w:type="gramEnd"/>
-            <w:r>
-              <w:rPr>
-                <w:rFonts w:ascii="Arial" w:hAnsi="Arial" w:cs="Arial"/>
-                <w:b/>
-                <w:bCs/>
-                <w:lang w:val="en-US"/>
-              </w:rPr>
-              <w:t>_weight</w:t>
-            </w:r>
-            <w:proofErr w:type="spellEnd"/>
-            <w:r>
-              <w:rPr>
-                <w:rFonts w:ascii="Arial" w:hAnsi="Arial" w:cs="Arial"/>
-                <w:b/>
-                <w:bCs/>
-                <w:lang w:val="en-US"/>
-              </w:rPr>
-              <w:t>%} {{</w:t>
-            </w:r>
-            <w:proofErr w:type="spellStart"/>
-            <w:r>
-              <w:rPr>
-                <w:rFonts w:ascii="Arial" w:hAnsi="Arial" w:cs="Arial"/>
-                <w:b/>
-                <w:bCs/>
-                <w:lang w:val="en-US"/>
-              </w:rPr>
-              <w:t>car.empty_weight</w:t>
-            </w:r>
-            <w:proofErr w:type="spellEnd"/>
-            <w:r>
-              <w:rPr>
-                <w:rFonts w:ascii="Arial" w:hAnsi="Arial" w:cs="Arial"/>
-                <w:b/>
-                <w:bCs/>
-                <w:lang w:val="en-US"/>
-              </w:rPr>
-              <w:t>}} kg{%endif%}</w:t>
+              <w:t>{%if car.empty_weight%} {{car.empty_weight}} kg{%endif%}</w:t>
             </w:r>
           </w:p>
         </w:tc>
       </w:tr>
       <w:tr>
+        <w:trPr>
+          <w:trHeight w:val="956"/>
+        </w:trPr>
         <w:tc>
           <w:tcPr>
-            <w:tcW w:w="2558" w:type="dxa"/>
+            <w:tcW w:w="2571" w:type="dxa"/>
             <w:gridSpan w:val="5"/>
             <w:vAlign w:val="center"/>
           </w:tcPr>
@@ -4064,67 +2349,29 @@
                 <w:szCs w:val="22"/>
                 <w:lang w:val="en-US"/>
               </w:rPr>
-              <w:t xml:space="preserve">15. </w:t>
-            </w:r>
-            <w:proofErr w:type="spellStart"/>
+              <w:t>15. Dvigatel quvvati</w:t>
+            </w:r>
+            <w:r>
+              <w:rPr>
+                <w:rStyle w:val="FontStyle25"/>
+                <w:szCs w:val="22"/>
+                <w:lang w:val="uz-Cyrl-UZ"/>
+              </w:rPr>
+              <w:t xml:space="preserve"> </w:t>
+            </w:r>
             <w:r>
               <w:rPr>
                 <w:rStyle w:val="FontStyle25"/>
                 <w:szCs w:val="22"/>
                 <w:lang w:val="en-US"/>
               </w:rPr>
-              <w:t>Dvigatel</w:t>
-            </w:r>
-            <w:proofErr w:type="spellEnd"/>
-            <w:r>
-              <w:rPr>
-                <w:rStyle w:val="FontStyle25"/>
-                <w:szCs w:val="22"/>
-                <w:lang w:val="en-US"/>
-              </w:rPr>
-              <w:t xml:space="preserve"> </w:t>
-            </w:r>
-            <w:proofErr w:type="spellStart"/>
-            <w:r>
-              <w:rPr>
-                <w:rStyle w:val="FontStyle25"/>
-                <w:szCs w:val="22"/>
-                <w:lang w:val="en-US"/>
-              </w:rPr>
-              <w:t>quvvati</w:t>
-            </w:r>
-            <w:proofErr w:type="spellEnd"/>
-            <w:r>
-              <w:rPr>
-                <w:rStyle w:val="FontStyle25"/>
-                <w:szCs w:val="22"/>
-                <w:lang w:val="uz-Cyrl-UZ"/>
-              </w:rPr>
-              <w:t xml:space="preserve"> </w:t>
-            </w:r>
-            <w:proofErr w:type="spellStart"/>
-            <w:r>
-              <w:rPr>
-                <w:rStyle w:val="FontStyle25"/>
-                <w:szCs w:val="22"/>
-                <w:lang w:val="en-US"/>
-              </w:rPr>
-              <w:t>kVt</w:t>
-            </w:r>
-            <w:proofErr w:type="spellEnd"/>
-            <w:r>
-              <w:rPr>
-                <w:rStyle w:val="FontStyle25"/>
-                <w:szCs w:val="22"/>
-                <w:lang w:val="en-US"/>
-              </w:rPr>
-              <w:t>.</w:t>
+              <w:t>kVt.</w:t>
             </w:r>
           </w:p>
         </w:tc>
         <w:tc>
           <w:tcPr>
-            <w:tcW w:w="2121" w:type="dxa"/>
+            <w:tcW w:w="2132" w:type="dxa"/>
             <w:gridSpan w:val="2"/>
             <w:vAlign w:val="center"/>
           </w:tcPr>
@@ -4152,40 +2399,8 @@
                 <w:bCs/>
                 <w:lang w:val="en-US"/>
               </w:rPr>
-              <w:t>{{</w:t>
-            </w:r>
-            <w:proofErr w:type="spellStart"/>
-            <w:proofErr w:type="gramStart"/>
-            <w:r>
-              <w:rPr>
-                <w:rFonts w:ascii="Arial" w:hAnsi="Arial" w:cs="Arial"/>
-                <w:b/>
-                <w:bCs/>
-                <w:lang w:val="en-US"/>
-              </w:rPr>
-              <w:t>car.engine</w:t>
-            </w:r>
-            <w:proofErr w:type="gramEnd"/>
-            <w:r>
-              <w:rPr>
-                <w:rFonts w:ascii="Arial" w:hAnsi="Arial" w:cs="Arial"/>
-                <w:b/>
-                <w:bCs/>
-                <w:lang w:val="en-US"/>
-              </w:rPr>
-              <w:t>_power</w:t>
-            </w:r>
-            <w:proofErr w:type="spellEnd"/>
-            <w:r>
-              <w:rPr>
-                <w:rFonts w:ascii="Arial" w:hAnsi="Arial" w:cs="Arial"/>
-                <w:b/>
-                <w:bCs/>
-                <w:lang w:val="en-US"/>
-              </w:rPr>
-              <w:t xml:space="preserve">}} </w:t>
-            </w:r>
-            <w:proofErr w:type="spellStart"/>
+              <w:t xml:space="preserve">{{car.engine_power}} </w:t>
+            </w:r>
             <w:r>
               <w:rPr>
                 <w:rStyle w:val="FontStyle25"/>
@@ -4193,34 +2408,13 @@
                 <w:sz w:val="24"/>
                 <w:lang w:val="en-US"/>
               </w:rPr>
-              <w:t>ot</w:t>
-            </w:r>
-            <w:proofErr w:type="spellEnd"/>
-            <w:r>
-              <w:rPr>
-                <w:rStyle w:val="FontStyle25"/>
-                <w:rFonts w:ascii="Arial" w:hAnsi="Arial" w:cs="Arial"/>
-                <w:sz w:val="24"/>
-                <w:lang w:val="en-US"/>
-              </w:rPr>
-              <w:t xml:space="preserve"> </w:t>
-            </w:r>
-            <w:proofErr w:type="spellStart"/>
-            <w:r>
-              <w:rPr>
-                <w:rStyle w:val="FontStyle25"/>
-                <w:rFonts w:ascii="Arial" w:hAnsi="Arial" w:cs="Arial"/>
-                <w:sz w:val="24"/>
-                <w:lang w:val="en-US"/>
-              </w:rPr>
-              <w:t>kuchi</w:t>
-            </w:r>
-            <w:proofErr w:type="spellEnd"/>
+              <w:t>ot kuchi</w:t>
+            </w:r>
           </w:p>
         </w:tc>
         <w:tc>
           <w:tcPr>
-            <w:tcW w:w="1699" w:type="dxa"/>
+            <w:tcW w:w="1708" w:type="dxa"/>
             <w:gridSpan w:val="4"/>
             <w:vAlign w:val="center"/>
           </w:tcPr>
@@ -4252,7 +2446,7 @@
         </w:tc>
         <w:tc>
           <w:tcPr>
-            <w:tcW w:w="3546" w:type="dxa"/>
+            <w:tcW w:w="3564" w:type="dxa"/>
             <w:gridSpan w:val="5"/>
             <w:vAlign w:val="center"/>
           </w:tcPr>
@@ -4280,66 +2474,18 @@
                 <w:bCs/>
                 <w:lang w:val="en-US"/>
               </w:rPr>
-              <w:t xml:space="preserve">{%if </w:t>
-            </w:r>
-            <w:proofErr w:type="spellStart"/>
-            <w:r>
-              <w:rPr>
-                <w:rFonts w:ascii="Arial" w:hAnsi="Arial" w:cs="Arial"/>
-                <w:b/>
-                <w:bCs/>
-                <w:lang w:val="en-US"/>
-              </w:rPr>
-              <w:t>fuel_types</w:t>
-            </w:r>
-            <w:proofErr w:type="spellEnd"/>
-            <w:proofErr w:type="gramStart"/>
-            <w:r>
-              <w:rPr>
-                <w:rFonts w:ascii="Arial" w:hAnsi="Arial" w:cs="Arial"/>
-                <w:b/>
-                <w:bCs/>
-                <w:lang w:val="en-US"/>
-              </w:rPr>
-              <w:t>%}{</w:t>
-            </w:r>
-            <w:proofErr w:type="gramEnd"/>
-            <w:r>
-              <w:rPr>
-                <w:rFonts w:ascii="Arial" w:hAnsi="Arial" w:cs="Arial"/>
-                <w:b/>
-                <w:bCs/>
-                <w:lang w:val="en-US"/>
-              </w:rPr>
-              <w:t>{</w:t>
-            </w:r>
-            <w:proofErr w:type="spellStart"/>
-            <w:r>
-              <w:rPr>
-                <w:rFonts w:ascii="Arial" w:hAnsi="Arial" w:cs="Arial"/>
-                <w:b/>
-                <w:bCs/>
-                <w:lang w:val="en-US"/>
-              </w:rPr>
-              <w:t>fuel_types</w:t>
-            </w:r>
-            <w:proofErr w:type="spellEnd"/>
-            <w:r>
-              <w:rPr>
-                <w:rFonts w:ascii="Arial" w:hAnsi="Arial" w:cs="Arial"/>
-                <w:b/>
-                <w:bCs/>
-                <w:lang w:val="en-US"/>
-              </w:rPr>
-              <w:t>}}{%endif%}</w:t>
+              <w:t>{%if fuel_types%}{{fuel_types}}{%endif%}</w:t>
             </w:r>
           </w:p>
         </w:tc>
       </w:tr>
       <w:tr>
+        <w:trPr>
+          <w:trHeight w:val="321"/>
+        </w:trPr>
         <w:tc>
           <w:tcPr>
-            <w:tcW w:w="2637" w:type="dxa"/>
+            <w:tcW w:w="2651" w:type="dxa"/>
             <w:gridSpan w:val="6"/>
             <w:vAlign w:val="center"/>
           </w:tcPr>
@@ -4371,7 +2517,7 @@
         </w:tc>
         <w:tc>
           <w:tcPr>
-            <w:tcW w:w="2042" w:type="dxa"/>
+            <w:tcW w:w="2052" w:type="dxa"/>
             <w:vAlign w:val="center"/>
           </w:tcPr>
           <w:p>
@@ -4394,7 +2540,7 @@
         </w:tc>
         <w:tc>
           <w:tcPr>
-            <w:tcW w:w="2833" w:type="dxa"/>
+            <w:tcW w:w="2848" w:type="dxa"/>
             <w:gridSpan w:val="8"/>
             <w:vAlign w:val="center"/>
           </w:tcPr>
@@ -4426,7 +2572,7 @@
         </w:tc>
         <w:tc>
           <w:tcPr>
-            <w:tcW w:w="2412" w:type="dxa"/>
+            <w:tcW w:w="2424" w:type="dxa"/>
             <w:vAlign w:val="center"/>
           </w:tcPr>
           <w:p>
@@ -4502,15 +2648,43 @@
         </w:rPr>
         <w:t>oto</w:t>
       </w:r>
-      <w:proofErr w:type="spellStart"/>
-      <w:r>
-        <w:rPr>
-          <w:rStyle w:val="FontStyle25"/>
-          <w:szCs w:val="22"/>
-        </w:rPr>
-        <w:t>transport</w:t>
-      </w:r>
-      <w:proofErr w:type="spellEnd"/>
+      <w:r>
+        <w:rPr>
+          <w:rStyle w:val="FontStyle25"/>
+          <w:szCs w:val="22"/>
+        </w:rPr>
+        <w:t xml:space="preserve">transport </w:t>
+      </w:r>
+      <w:r>
+        <w:rPr>
+          <w:rStyle w:val="FontStyle25"/>
+          <w:szCs w:val="22"/>
+          <w:lang w:val="uz-Cyrl-UZ"/>
+        </w:rPr>
+        <w:t xml:space="preserve">vositasini </w:t>
+      </w:r>
+      <w:r>
+        <w:rPr>
+          <w:rStyle w:val="FontStyle25"/>
+          <w:szCs w:val="22"/>
+        </w:rPr>
+        <w:t>DYHX</w:t>
+      </w:r>
+      <w:r>
+        <w:rPr>
+          <w:rStyle w:val="FontStyle25"/>
+          <w:szCs w:val="22"/>
+          <w:lang w:val="uz-Cyrl-UZ"/>
+        </w:rPr>
+        <w:t>X</w:t>
+      </w:r>
+      <w:r>
+        <w:rPr>
+          <w:rStyle w:val="FontStyle25"/>
+          <w:szCs w:val="22"/>
+        </w:rPr>
+        <w:t>da</w:t>
+      </w:r>
       <w:r>
         <w:rPr>
           <w:rStyle w:val="FontStyle25"/>
@@ -4522,46 +2696,6 @@
         <w:rPr>
           <w:rStyle w:val="FontStyle25"/>
           <w:szCs w:val="22"/>
-          <w:lang w:val="uz-Cyrl-UZ"/>
-        </w:rPr>
-        <w:t xml:space="preserve">vositasini </w:t>
-      </w:r>
-      <w:r>
-        <w:rPr>
-          <w:rStyle w:val="FontStyle25"/>
-          <w:szCs w:val="22"/>
-        </w:rPr>
-        <w:t>DYHX</w:t>
-      </w:r>
-      <w:r>
-        <w:rPr>
-          <w:rStyle w:val="FontStyle25"/>
-          <w:szCs w:val="22"/>
-          <w:lang w:val="uz-Cyrl-UZ"/>
-        </w:rPr>
-        <w:t>X</w:t>
-      </w:r>
-      <w:proofErr w:type="spellStart"/>
-      <w:r>
-        <w:rPr>
-          <w:rStyle w:val="FontStyle25"/>
-          <w:szCs w:val="22"/>
-        </w:rPr>
-        <w:t>da</w:t>
-      </w:r>
-      <w:proofErr w:type="spellEnd"/>
-      <w:r>
-        <w:rPr>
-          <w:rStyle w:val="FontStyle25"/>
-          <w:szCs w:val="22"/>
-        </w:rPr>
-        <w:t xml:space="preserve"> </w:t>
-      </w:r>
-      <w:proofErr w:type="spellStart"/>
-      <w:r>
-        <w:rPr>
-          <w:rStyle w:val="FontStyle25"/>
-          <w:szCs w:val="22"/>
         </w:rPr>
         <w:t>r</w:t>
       </w:r>
@@ -4572,7 +2706,6 @@
         </w:rPr>
         <w:t>asmiylashtirish</w:t>
       </w:r>
-      <w:proofErr w:type="spellEnd"/>
     </w:p>
     <w:p>
       <w:pPr>
@@ -4620,42 +2753,30 @@
           <w:rStyle w:val="FontStyle25"/>
           <w:szCs w:val="22"/>
         </w:rPr>
+        <w:t xml:space="preserve"> ga</w:t>
+      </w:r>
+      <w:r>
+        <w:rPr>
+          <w:rStyle w:val="FontStyle25"/>
+          <w:szCs w:val="22"/>
+        </w:rPr>
         <w:t xml:space="preserve"> </w:t>
       </w:r>
-      <w:proofErr w:type="spellStart"/>
-      <w:r>
-        <w:rPr>
-          <w:rStyle w:val="FontStyle25"/>
-          <w:szCs w:val="22"/>
-        </w:rPr>
-        <w:t>ga</w:t>
-      </w:r>
-      <w:proofErr w:type="spellEnd"/>
-      <w:r>
-        <w:rPr>
-          <w:rStyle w:val="FontStyle25"/>
-          <w:szCs w:val="22"/>
+      <w:r>
+        <w:rPr>
+          <w:rStyle w:val="FontStyle25"/>
+          <w:szCs w:val="22"/>
+        </w:rPr>
+        <w:t>ishonib</w:t>
+      </w:r>
+      <w:r>
+        <w:rPr>
+          <w:rStyle w:val="FontStyle25"/>
+          <w:szCs w:val="22"/>
+          <w:lang w:val="en-US"/>
         </w:rPr>
         <w:t xml:space="preserve"> </w:t>
       </w:r>
-      <w:proofErr w:type="spellStart"/>
-      <w:r>
-        <w:rPr>
-          <w:rStyle w:val="FontStyle25"/>
-          <w:szCs w:val="22"/>
-        </w:rPr>
-        <w:t>ishonib</w:t>
-      </w:r>
-      <w:proofErr w:type="spellEnd"/>
-      <w:r>
-        <w:rPr>
-          <w:rStyle w:val="FontStyle25"/>
-          <w:szCs w:val="22"/>
-          <w:lang w:val="en-US"/>
-        </w:rPr>
-        <w:t xml:space="preserve"> </w:t>
-      </w:r>
-      <w:proofErr w:type="spellStart"/>
       <w:r>
         <w:rPr>
           <w:rStyle w:val="FontStyle25"/>
@@ -4663,7 +2784,6 @@
         </w:rPr>
         <w:t>topshirildi</w:t>
       </w:r>
-      <w:proofErr w:type="spellEnd"/>
       <w:r>
         <w:rPr>
           <w:rStyle w:val="FontStyle25"/>
@@ -4718,7 +2838,6 @@
           <w:szCs w:val="22"/>
         </w:rPr>
       </w:pPr>
-      <w:proofErr w:type="spellStart"/>
       <w:r>
         <w:rPr>
           <w:rStyle w:val="FontStyle25"/>
@@ -4726,7 +2845,6 @@
         </w:rPr>
         <w:t>Uning</w:t>
       </w:r>
-      <w:proofErr w:type="spellEnd"/>
       <w:r>
         <w:rPr>
           <w:rStyle w:val="FontStyle25"/>
@@ -4741,7 +2859,6 @@
         </w:rPr>
         <w:t xml:space="preserve"> </w:t>
       </w:r>
-      <w:proofErr w:type="spellStart"/>
       <w:r>
         <w:rPr>
           <w:rStyle w:val="FontStyle25"/>
@@ -4749,7 +2866,6 @@
         </w:rPr>
         <w:t>imzosi</w:t>
       </w:r>
-      <w:proofErr w:type="spellEnd"/>
       <w:r>
         <w:rPr>
           <w:rStyle w:val="FontStyle25"/>
@@ -4757,7 +2873,6 @@
         </w:rPr>
         <w:t xml:space="preserve"> </w:t>
       </w:r>
-      <w:proofErr w:type="spellStart"/>
       <w:r>
         <w:rPr>
           <w:rStyle w:val="FontStyle25"/>
@@ -4765,7 +2880,6 @@
         </w:rPr>
         <w:t>tasdiqlanadi</w:t>
       </w:r>
-      <w:proofErr w:type="spellEnd"/>
       <w:r>
         <w:rPr>
           <w:rStyle w:val="FontStyle25"/>
@@ -4799,23 +2913,7 @@
           <w:rStyle w:val="FontStyle25"/>
           <w:szCs w:val="22"/>
         </w:rPr>
-        <w:t xml:space="preserve"> "_____________ 20 _____ </w:t>
-      </w:r>
-      <w:proofErr w:type="spellStart"/>
-      <w:r>
-        <w:rPr>
-          <w:rStyle w:val="FontStyle25"/>
-          <w:szCs w:val="22"/>
-        </w:rPr>
-        <w:t>yil</w:t>
-      </w:r>
-      <w:proofErr w:type="spellEnd"/>
-      <w:r>
-        <w:rPr>
-          <w:rStyle w:val="FontStyle25"/>
-          <w:szCs w:val="22"/>
-        </w:rPr>
-        <w:t>.</w:t>
+        <w:t xml:space="preserve"> "_____________ 20 _____ yil.</w:t>
       </w:r>
     </w:p>
     <w:p>
@@ -4837,7 +2935,6 @@
           <w:szCs w:val="22"/>
         </w:rPr>
       </w:pPr>
-      <w:proofErr w:type="spellStart"/>
       <w:r>
         <w:rPr>
           <w:rStyle w:val="FontStyle25"/>
@@ -4845,7 +2942,6 @@
         </w:rPr>
         <w:t>Tashkilot</w:t>
       </w:r>
-      <w:proofErr w:type="spellEnd"/>
       <w:r>
         <w:rPr>
           <w:rStyle w:val="FontStyle25"/>
@@ -4866,16 +2962,8 @@
           <w:szCs w:val="22"/>
         </w:rPr>
         <w:tab/>
-      </w:r>
-      <w:proofErr w:type="spellStart"/>
-      <w:r>
-        <w:rPr>
-          <w:rStyle w:val="FontStyle25"/>
-          <w:szCs w:val="22"/>
-        </w:rPr>
         <w:t>Tashkilot</w:t>
       </w:r>
-      <w:proofErr w:type="spellEnd"/>
       <w:r>
         <w:rPr>
           <w:rStyle w:val="FontStyle25"/>
@@ -4883,7 +2971,6 @@
         </w:rPr>
         <w:t xml:space="preserve"> </w:t>
       </w:r>
-      <w:proofErr w:type="spellStart"/>
       <w:r>
         <w:rPr>
           <w:rStyle w:val="FontStyle25"/>
@@ -4891,7 +2978,6 @@
         </w:rPr>
         <w:t>rahbarining</w:t>
       </w:r>
-      <w:proofErr w:type="spellEnd"/>
       <w:r>
         <w:rPr>
           <w:rStyle w:val="FontStyle25"/>
@@ -4899,7 +2985,6 @@
         </w:rPr>
         <w:t xml:space="preserve"> </w:t>
       </w:r>
-      <w:proofErr w:type="spellStart"/>
       <w:r>
         <w:rPr>
           <w:rStyle w:val="FontStyle25"/>
@@ -4907,7 +2992,6 @@
         </w:rPr>
         <w:t>imzosi</w:t>
       </w:r>
-      <w:proofErr w:type="spellEnd"/>
       <w:r>
         <w:rPr>
           <w:rStyle w:val="FontStyle25"/>
@@ -4986,36 +3070,8 @@
           <w:lang w:val="en-US"/>
         </w:rPr>
         <w:tab/>
-        <w:t xml:space="preserve">Bosh </w:t>
-      </w:r>
-      <w:proofErr w:type="spellStart"/>
-      <w:r>
-        <w:rPr>
-          <w:rStyle w:val="FontStyle25"/>
-          <w:szCs w:val="22"/>
-          <w:lang w:val="en-US"/>
-        </w:rPr>
-        <w:t>hisobchi</w:t>
-      </w:r>
-      <w:proofErr w:type="spellEnd"/>
-      <w:r>
-        <w:rPr>
-          <w:rStyle w:val="FontStyle25"/>
-          <w:szCs w:val="22"/>
-          <w:lang w:val="en-US"/>
-        </w:rPr>
-        <w:t xml:space="preserve"> </w:t>
-      </w:r>
-      <w:proofErr w:type="spellStart"/>
-      <w:r>
-        <w:rPr>
-          <w:rStyle w:val="FontStyle25"/>
-          <w:szCs w:val="22"/>
-          <w:lang w:val="en-US"/>
-        </w:rPr>
-        <w:t>imzosi</w:t>
-      </w:r>
-      <w:proofErr w:type="spellEnd"/>
+        <w:t>Bosh hisobchi imzosi</w:t>
+      </w:r>
       <w:r>
         <w:rPr>
           <w:rStyle w:val="FontStyle25"/>
@@ -5062,25 +3118,7 @@
           <w:szCs w:val="22"/>
           <w:lang w:val="en-US"/>
         </w:rPr>
-        <w:t xml:space="preserve">"_____ " ______________ 20 _____ </w:t>
-      </w:r>
-      <w:proofErr w:type="spellStart"/>
-      <w:r>
-        <w:rPr>
-          <w:rStyle w:val="FontStyle25"/>
-          <w:szCs w:val="22"/>
-          <w:lang w:val="en-US"/>
-        </w:rPr>
-        <w:t>yil</w:t>
-      </w:r>
-      <w:proofErr w:type="spellEnd"/>
-      <w:r>
-        <w:rPr>
-          <w:rStyle w:val="FontStyle25"/>
-          <w:szCs w:val="22"/>
-          <w:lang w:val="en-US"/>
-        </w:rPr>
-        <w:t>.</w:t>
+        <w:t>"_____ " ______________ 20 _____ yil.</w:t>
       </w:r>
     </w:p>
     <w:p>
@@ -5112,59 +3150,8 @@
           <w:szCs w:val="22"/>
           <w:lang w:val="en-US"/>
         </w:rPr>
-        <w:t xml:space="preserve">DYHXX </w:t>
-      </w:r>
-      <w:proofErr w:type="spellStart"/>
-      <w:r>
-        <w:rPr>
-          <w:rStyle w:val="FontStyle24"/>
-          <w:bCs/>
-          <w:szCs w:val="22"/>
-          <w:lang w:val="en-US"/>
-        </w:rPr>
-        <w:t>ning</w:t>
-      </w:r>
-      <w:proofErr w:type="spellEnd"/>
-      <w:r>
-        <w:rPr>
-          <w:rStyle w:val="FontStyle24"/>
-          <w:bCs/>
-          <w:szCs w:val="22"/>
-          <w:lang w:val="en-US"/>
-        </w:rPr>
-        <w:t xml:space="preserve"> </w:t>
-      </w:r>
-      <w:proofErr w:type="spellStart"/>
-      <w:r>
-        <w:rPr>
-          <w:rStyle w:val="FontStyle24"/>
-          <w:bCs/>
-          <w:szCs w:val="22"/>
-          <w:lang w:val="en-US"/>
-        </w:rPr>
-        <w:t>xizmat</w:t>
-      </w:r>
-      <w:proofErr w:type="spellEnd"/>
-      <w:r>
-        <w:rPr>
-          <w:rStyle w:val="FontStyle24"/>
-          <w:bCs/>
-          <w:szCs w:val="22"/>
-          <w:lang w:val="en-US"/>
-        </w:rPr>
-        <w:t xml:space="preserve"> </w:t>
-      </w:r>
-      <w:proofErr w:type="spellStart"/>
-      <w:r>
-        <w:rPr>
-          <w:rStyle w:val="FontStyle24"/>
-          <w:bCs/>
-          <w:szCs w:val="22"/>
-          <w:lang w:val="en-US"/>
-        </w:rPr>
-        <w:t>belgilari</w:t>
-      </w:r>
-      <w:proofErr w:type="spellEnd"/>
+        <w:t>DYHXX ning xizmat belgilari</w:t>
+      </w:r>
     </w:p>
     <w:p>
       <w:pPr>
@@ -5188,95 +3175,13 @@
           <w:lang w:val="en-US"/>
         </w:rPr>
       </w:pPr>
-      <w:proofErr w:type="spellStart"/>
-      <w:r>
-        <w:rPr>
-          <w:rStyle w:val="FontStyle25"/>
-          <w:szCs w:val="22"/>
-          <w:lang w:val="en-US"/>
-        </w:rPr>
-        <w:t>Arizada</w:t>
-      </w:r>
-      <w:proofErr w:type="spellEnd"/>
-      <w:r>
-        <w:rPr>
-          <w:rStyle w:val="FontStyle25"/>
-          <w:szCs w:val="22"/>
-          <w:lang w:val="en-US"/>
-        </w:rPr>
-        <w:t xml:space="preserve"> </w:t>
-      </w:r>
-      <w:proofErr w:type="spellStart"/>
-      <w:r>
-        <w:rPr>
-          <w:rStyle w:val="FontStyle25"/>
-          <w:szCs w:val="22"/>
-          <w:lang w:val="en-US"/>
-        </w:rPr>
-        <w:t>ko'rsatilgan</w:t>
-      </w:r>
-      <w:proofErr w:type="spellEnd"/>
-      <w:r>
-        <w:rPr>
-          <w:rStyle w:val="FontStyle25"/>
-          <w:szCs w:val="22"/>
-          <w:lang w:val="en-US"/>
-        </w:rPr>
-        <w:t xml:space="preserve"> </w:t>
-      </w:r>
-      <w:proofErr w:type="spellStart"/>
-      <w:r>
-        <w:rPr>
-          <w:rStyle w:val="FontStyle25"/>
-          <w:szCs w:val="22"/>
-          <w:lang w:val="en-US"/>
-        </w:rPr>
-        <w:t>avtotransport</w:t>
-      </w:r>
-      <w:proofErr w:type="spellEnd"/>
-      <w:r>
-        <w:rPr>
-          <w:rStyle w:val="FontStyle25"/>
-          <w:szCs w:val="22"/>
-          <w:lang w:val="en-US"/>
-        </w:rPr>
-        <w:t xml:space="preserve"> </w:t>
-      </w:r>
-      <w:proofErr w:type="spellStart"/>
-      <w:r>
-        <w:rPr>
-          <w:rStyle w:val="FontStyle25"/>
-          <w:szCs w:val="22"/>
-          <w:lang w:val="en-US"/>
-        </w:rPr>
-        <w:t>vositasining</w:t>
-      </w:r>
-      <w:proofErr w:type="spellEnd"/>
-      <w:r>
-        <w:rPr>
-          <w:rStyle w:val="FontStyle25"/>
-          <w:szCs w:val="22"/>
-          <w:lang w:val="en-US"/>
-        </w:rPr>
-        <w:t xml:space="preserve"> </w:t>
-      </w:r>
-      <w:proofErr w:type="spellStart"/>
-      <w:r>
-        <w:rPr>
-          <w:rStyle w:val="FontStyle25"/>
-          <w:szCs w:val="22"/>
-          <w:lang w:val="en-US"/>
-        </w:rPr>
-        <w:t>dvigateli</w:t>
-      </w:r>
-      <w:proofErr w:type="spellEnd"/>
-      <w:r>
-        <w:rPr>
-          <w:rStyle w:val="FontStyle25"/>
-          <w:szCs w:val="22"/>
-          <w:lang w:val="en-US"/>
-        </w:rPr>
-        <w:t xml:space="preserve"> ________________________________</w:t>
+      <w:r>
+        <w:rPr>
+          <w:rStyle w:val="FontStyle25"/>
+          <w:szCs w:val="22"/>
+          <w:lang w:val="en-US"/>
+        </w:rPr>
+        <w:t>Arizada ko'rsatilgan avtotransport vositasining dvigateli ________________________________</w:t>
       </w:r>
     </w:p>
     <w:p>
@@ -5288,59 +3193,13 @@
           <w:lang w:val="en-US"/>
         </w:rPr>
       </w:pPr>
-      <w:proofErr w:type="spellStart"/>
-      <w:r>
-        <w:rPr>
-          <w:rStyle w:val="FontStyle25"/>
-          <w:szCs w:val="22"/>
-          <w:lang w:val="en-US"/>
-        </w:rPr>
-        <w:t>shassi</w:t>
-      </w:r>
-      <w:proofErr w:type="spellEnd"/>
-      <w:r>
-        <w:rPr>
-          <w:rStyle w:val="FontStyle25"/>
-          <w:szCs w:val="22"/>
-          <w:lang w:val="en-US"/>
-        </w:rPr>
-        <w:t xml:space="preserve"> (</w:t>
-      </w:r>
-      <w:proofErr w:type="spellStart"/>
-      <w:r>
-        <w:rPr>
-          <w:rStyle w:val="FontStyle25"/>
-          <w:szCs w:val="22"/>
-          <w:lang w:val="en-US"/>
-        </w:rPr>
-        <w:t>ramasi</w:t>
-      </w:r>
-      <w:proofErr w:type="spellEnd"/>
-      <w:r>
-        <w:rPr>
-          <w:rStyle w:val="FontStyle25"/>
-          <w:szCs w:val="22"/>
-          <w:lang w:val="en-US"/>
-        </w:rPr>
-        <w:t xml:space="preserve">) __________________________________, </w:t>
-      </w:r>
-      <w:proofErr w:type="spellStart"/>
-      <w:r>
-        <w:rPr>
-          <w:rStyle w:val="FontStyle25"/>
-          <w:szCs w:val="22"/>
-          <w:lang w:val="en-US"/>
-        </w:rPr>
-        <w:t>kuzovi</w:t>
-      </w:r>
-      <w:proofErr w:type="spellEnd"/>
-      <w:r>
-        <w:rPr>
-          <w:rStyle w:val="FontStyle25"/>
-          <w:szCs w:val="22"/>
-          <w:lang w:val="en-US"/>
-        </w:rPr>
-        <w:t xml:space="preserve"> ______________________________</w:t>
+      <w:r>
+        <w:rPr>
+          <w:rStyle w:val="FontStyle25"/>
+          <w:szCs w:val="22"/>
+          <w:lang w:val="en-US"/>
+        </w:rPr>
+        <w:t>shassi (ramasi) __________________________________, kuzovi ______________________________</w:t>
       </w:r>
     </w:p>
     <w:p>
@@ -5358,151 +3217,7 @@
           <w:szCs w:val="22"/>
           <w:lang w:val="en-US"/>
         </w:rPr>
-        <w:t>(</w:t>
-      </w:r>
-      <w:proofErr w:type="spellStart"/>
-      <w:r>
-        <w:rPr>
-          <w:rStyle w:val="FontStyle25"/>
-          <w:szCs w:val="22"/>
-          <w:lang w:val="en-US"/>
-        </w:rPr>
-        <w:t>kajava</w:t>
-      </w:r>
-      <w:proofErr w:type="spellEnd"/>
-      <w:r>
-        <w:rPr>
-          <w:rStyle w:val="FontStyle25"/>
-          <w:szCs w:val="22"/>
-          <w:lang w:val="en-US"/>
-        </w:rPr>
-        <w:t xml:space="preserve">) </w:t>
-      </w:r>
-      <w:proofErr w:type="spellStart"/>
-      <w:r>
-        <w:rPr>
-          <w:rStyle w:val="FontStyle25"/>
-          <w:szCs w:val="22"/>
-          <w:lang w:val="en-US"/>
-        </w:rPr>
-        <w:t>raqam</w:t>
-      </w:r>
-      <w:proofErr w:type="spellEnd"/>
-      <w:r>
-        <w:rPr>
-          <w:rStyle w:val="FontStyle25"/>
-          <w:szCs w:val="22"/>
-          <w:lang w:val="en-US"/>
-        </w:rPr>
-        <w:t xml:space="preserve"> </w:t>
-      </w:r>
-      <w:proofErr w:type="spellStart"/>
-      <w:r>
-        <w:rPr>
-          <w:rStyle w:val="FontStyle25"/>
-          <w:szCs w:val="22"/>
-          <w:lang w:val="en-US"/>
-        </w:rPr>
-        <w:t>belgilarni</w:t>
-      </w:r>
-      <w:proofErr w:type="spellEnd"/>
-      <w:r>
-        <w:rPr>
-          <w:rStyle w:val="FontStyle25"/>
-          <w:szCs w:val="22"/>
-          <w:lang w:val="en-US"/>
-        </w:rPr>
-        <w:t xml:space="preserve"> </w:t>
-      </w:r>
-      <w:proofErr w:type="spellStart"/>
-      <w:r>
-        <w:rPr>
-          <w:rStyle w:val="FontStyle25"/>
-          <w:szCs w:val="22"/>
-          <w:lang w:val="en-US"/>
-        </w:rPr>
-        <w:t>hisobga</w:t>
-      </w:r>
-      <w:proofErr w:type="spellEnd"/>
-      <w:r>
-        <w:rPr>
-          <w:rStyle w:val="FontStyle25"/>
-          <w:szCs w:val="22"/>
-          <w:lang w:val="en-US"/>
-        </w:rPr>
-        <w:t xml:space="preserve"> </w:t>
-      </w:r>
-      <w:proofErr w:type="spellStart"/>
-      <w:r>
-        <w:rPr>
-          <w:rStyle w:val="FontStyle25"/>
-          <w:szCs w:val="22"/>
-          <w:lang w:val="en-US"/>
-        </w:rPr>
-        <w:t>olish</w:t>
-      </w:r>
-      <w:proofErr w:type="spellEnd"/>
-      <w:r>
-        <w:rPr>
-          <w:rStyle w:val="FontStyle25"/>
-          <w:szCs w:val="22"/>
-          <w:lang w:val="en-US"/>
-        </w:rPr>
-        <w:t xml:space="preserve"> </w:t>
-      </w:r>
-      <w:proofErr w:type="spellStart"/>
-      <w:r>
-        <w:rPr>
-          <w:rStyle w:val="FontStyle25"/>
-          <w:szCs w:val="22"/>
-          <w:lang w:val="en-US"/>
-        </w:rPr>
-        <w:t>xujjatlariga</w:t>
-      </w:r>
-      <w:proofErr w:type="spellEnd"/>
-      <w:r>
-        <w:rPr>
-          <w:rStyle w:val="FontStyle25"/>
-          <w:szCs w:val="22"/>
-          <w:lang w:val="en-US"/>
-        </w:rPr>
-        <w:t xml:space="preserve"> </w:t>
-      </w:r>
-      <w:proofErr w:type="spellStart"/>
-      <w:r>
-        <w:rPr>
-          <w:rStyle w:val="FontStyle25"/>
-          <w:szCs w:val="22"/>
-          <w:lang w:val="en-US"/>
-        </w:rPr>
-        <w:t>to'g'ri</w:t>
-      </w:r>
-      <w:proofErr w:type="spellEnd"/>
-      <w:r>
-        <w:rPr>
-          <w:rStyle w:val="FontStyle25"/>
-          <w:szCs w:val="22"/>
-          <w:lang w:val="en-US"/>
-        </w:rPr>
-        <w:t xml:space="preserve"> </w:t>
-      </w:r>
-      <w:proofErr w:type="spellStart"/>
-      <w:r>
-        <w:rPr>
-          <w:rStyle w:val="FontStyle25"/>
-          <w:szCs w:val="22"/>
-          <w:lang w:val="en-US"/>
-        </w:rPr>
-        <w:t>keladi</w:t>
-      </w:r>
-      <w:proofErr w:type="spellEnd"/>
-      <w:r>
-        <w:rPr>
-          <w:rStyle w:val="FontStyle25"/>
-          <w:szCs w:val="22"/>
-          <w:lang w:val="en-US"/>
-        </w:rPr>
-        <w:t>.</w:t>
+        <w:t>(kajava) raqam belgilarni hisobga olish xujjatlariga to'g'ri keladi.</w:t>
       </w:r>
     </w:p>
     <w:p>
@@ -5529,33 +3244,8 @@
           <w:rStyle w:val="FontStyle25"/>
           <w:szCs w:val="22"/>
         </w:rPr>
-        <w:t xml:space="preserve">"_____ " ______________ 20 _____ </w:t>
-      </w:r>
-      <w:proofErr w:type="spellStart"/>
-      <w:r>
-        <w:rPr>
-          <w:rStyle w:val="FontStyle25"/>
-          <w:szCs w:val="22"/>
-        </w:rPr>
-        <w:t>yil</w:t>
-      </w:r>
-      <w:proofErr w:type="spellEnd"/>
-      <w:r>
-        <w:rPr>
-          <w:rStyle w:val="FontStyle25"/>
-          <w:szCs w:val="22"/>
-        </w:rPr>
-        <w:t xml:space="preserve">.          DYHXX </w:t>
-      </w:r>
-      <w:proofErr w:type="spellStart"/>
-      <w:r>
-        <w:rPr>
-          <w:rStyle w:val="FontStyle25"/>
-          <w:szCs w:val="22"/>
-        </w:rPr>
-        <w:t>xodimi</w:t>
-      </w:r>
-      <w:proofErr w:type="spellEnd"/>
+        <w:t>"_____ " ______________ 20 _____ yil.          DYHXX xodimi</w:t>
+      </w:r>
       <w:r>
         <w:rPr>
           <w:rStyle w:val="FontStyle25"/>
@@ -5659,25 +3349,7 @@
           <w:szCs w:val="22"/>
         </w:rPr>
         <w:tab/>
-        <w:t>(</w:t>
-      </w:r>
-      <w:proofErr w:type="spellStart"/>
-      <w:r>
-        <w:rPr>
-          <w:rStyle w:val="FontStyle25"/>
-          <w:i/>
-          <w:szCs w:val="22"/>
-        </w:rPr>
-        <w:t>imzo</w:t>
-      </w:r>
-      <w:proofErr w:type="spellEnd"/>
-      <w:r>
-        <w:rPr>
-          <w:rStyle w:val="FontStyle25"/>
-          <w:i/>
-          <w:szCs w:val="22"/>
-        </w:rPr>
-        <w:t>)</w:t>
+        <w:t>(imzo)</w:t>
       </w:r>
     </w:p>
     <w:p>
@@ -5695,34 +3367,14 @@
           <w:lang w:val="en-US"/>
         </w:rPr>
       </w:pPr>
-      <w:proofErr w:type="spellStart"/>
-      <w:r>
-        <w:rPr>
-          <w:rStyle w:val="FontStyle25"/>
-          <w:szCs w:val="22"/>
-          <w:lang w:val="en-US"/>
-        </w:rPr>
-        <w:t>Berildi</w:t>
-      </w:r>
-      <w:proofErr w:type="spellEnd"/>
-      <w:r>
-        <w:rPr>
-          <w:rStyle w:val="FontStyle25"/>
-          <w:szCs w:val="22"/>
-          <w:lang w:val="en-US"/>
-        </w:rPr>
-        <w:t xml:space="preserve">: </w:t>
-      </w:r>
-      <w:proofErr w:type="spellStart"/>
-      <w:r>
-        <w:rPr>
-          <w:rStyle w:val="FontStyle25"/>
-          <w:szCs w:val="22"/>
-          <w:lang w:val="en-US"/>
-        </w:rPr>
-        <w:t>ro'yxatdan</w:t>
-      </w:r>
-      <w:proofErr w:type="spellEnd"/>
+      <w:r>
+        <w:rPr>
+          <w:rStyle w:val="FontStyle25"/>
+          <w:szCs w:val="22"/>
+          <w:lang w:val="en-US"/>
+        </w:rPr>
+        <w:t>Berildi: ro'yxatdan</w:t>
+      </w:r>
       <w:r>
         <w:rPr>
           <w:rStyle w:val="FontStyle25"/>
@@ -5731,7 +3383,6 @@
         </w:rPr>
         <w:t xml:space="preserve"> </w:t>
       </w:r>
-      <w:proofErr w:type="spellStart"/>
       <w:r>
         <w:rPr>
           <w:rStyle w:val="FontStyle25"/>
@@ -5740,7 +3391,6 @@
         </w:rPr>
         <w:t>o'tkazish</w:t>
       </w:r>
-      <w:proofErr w:type="spellEnd"/>
       <w:r>
         <w:rPr>
           <w:rStyle w:val="FontStyle25"/>
@@ -5749,7 +3399,6 @@
         </w:rPr>
         <w:t xml:space="preserve"> </w:t>
       </w:r>
-      <w:proofErr w:type="spellStart"/>
       <w:r>
         <w:rPr>
           <w:rStyle w:val="FontStyle25"/>
@@ -5758,7 +3407,6 @@
         </w:rPr>
         <w:t>davlat</w:t>
       </w:r>
-      <w:proofErr w:type="spellEnd"/>
       <w:r>
         <w:rPr>
           <w:rStyle w:val="FontStyle25"/>
@@ -5767,7 +3415,6 @@
         </w:rPr>
         <w:t xml:space="preserve"> </w:t>
       </w:r>
-      <w:proofErr w:type="spellStart"/>
       <w:r>
         <w:rPr>
           <w:rStyle w:val="FontStyle25"/>
@@ -5776,7 +3423,6 @@
         </w:rPr>
         <w:t>raqami</w:t>
       </w:r>
-      <w:proofErr w:type="spellEnd"/>
       <w:r>
         <w:rPr>
           <w:rStyle w:val="FontStyle25"/>
@@ -5785,33 +3431,30 @@
         </w:rPr>
         <w:t xml:space="preserve"> </w:t>
       </w:r>
-      <w:proofErr w:type="spellStart"/>
-      <w:proofErr w:type="gramStart"/>
-      <w:r>
-        <w:rPr>
-          <w:rStyle w:val="FontStyle25"/>
-          <w:szCs w:val="22"/>
-          <w:lang w:val="en-US"/>
-        </w:rPr>
-        <w:t>belgisi</w:t>
-      </w:r>
-      <w:proofErr w:type="spellEnd"/>
-      <w:r>
-        <w:rPr>
-          <w:rStyle w:val="FontStyle25"/>
-          <w:szCs w:val="22"/>
-          <w:lang w:val="en-US"/>
-        </w:rPr>
-        <w:t xml:space="preserve">  _</w:t>
-      </w:r>
-      <w:proofErr w:type="gramEnd"/>
-      <w:r>
-        <w:rPr>
-          <w:rStyle w:val="FontStyle25"/>
-          <w:szCs w:val="22"/>
-          <w:lang w:val="en-US"/>
-        </w:rPr>
-        <w:t>___________________________________</w:t>
+      <w:r>
+        <w:rPr>
+          <w:rStyle w:val="FontStyle25"/>
+          <w:szCs w:val="22"/>
+          <w:lang w:val="en-US"/>
+        </w:rPr>
+        <w:t>belgisi  __________</w:t>
+      </w:r>
+      <w:r>
+        <w:rPr>
+          <w:rFonts w:ascii="Arial" w:hAnsi="Arial" w:cs="Arial"/>
+          <w:b/>
+          <w:bCs/>
+          <w:lang w:val="en-US"/>
+        </w:rPr>
+        <w:t>{{old_number}}</w:t>
+      </w:r>
+      <w:r>
+        <w:rPr>
+          <w:rStyle w:val="FontStyle25"/>
+          <w:szCs w:val="22"/>
+          <w:lang w:val="en-US"/>
+        </w:rPr>
+        <w:t>___________</w:t>
       </w:r>
     </w:p>
     <w:p>
@@ -5844,7 +3487,6 @@
           <w:lang w:val="en-US"/>
         </w:rPr>
       </w:pPr>
-      <w:proofErr w:type="spellStart"/>
       <w:r>
         <w:rPr>
           <w:rStyle w:val="FontStyle25"/>
@@ -5853,7 +3495,6 @@
         </w:rPr>
         <w:t>Qayd</w:t>
       </w:r>
-      <w:proofErr w:type="spellEnd"/>
       <w:r>
         <w:rPr>
           <w:rStyle w:val="FontStyle25"/>
@@ -5862,7 +3503,6 @@
         </w:rPr>
         <w:t xml:space="preserve"> </w:t>
       </w:r>
-      <w:proofErr w:type="spellStart"/>
       <w:r>
         <w:rPr>
           <w:rStyle w:val="FontStyle25"/>
@@ -5871,7 +3511,6 @@
         </w:rPr>
         <w:t>etish</w:t>
       </w:r>
-      <w:proofErr w:type="spellEnd"/>
       <w:r>
         <w:rPr>
           <w:rStyle w:val="FontStyle25"/>
@@ -5880,7 +3519,6 @@
         </w:rPr>
         <w:t xml:space="preserve"> </w:t>
       </w:r>
-      <w:proofErr w:type="spellStart"/>
       <w:r>
         <w:rPr>
           <w:rStyle w:val="FontStyle25"/>
@@ -5889,7 +3527,6 @@
         </w:rPr>
         <w:t>guvohnoma</w:t>
       </w:r>
-      <w:proofErr w:type="spellEnd"/>
       <w:r>
         <w:rPr>
           <w:rStyle w:val="FontStyle25"/>
@@ -5898,23 +3535,13 @@
         </w:rPr>
         <w:t xml:space="preserve"> </w:t>
       </w:r>
-      <w:proofErr w:type="spellStart"/>
-      <w:r>
-        <w:rPr>
-          <w:rStyle w:val="FontStyle25"/>
-          <w:szCs w:val="22"/>
-          <w:lang w:val="en-US"/>
-        </w:rPr>
-        <w:t>seriyasi</w:t>
-      </w:r>
-      <w:proofErr w:type="spellEnd"/>
-      <w:r>
-        <w:rPr>
-          <w:rStyle w:val="FontStyle25"/>
-          <w:szCs w:val="22"/>
-          <w:lang w:val="en-US"/>
-        </w:rPr>
-        <w:t xml:space="preserve">                     </w:t>
+      <w:r>
+        <w:rPr>
+          <w:rStyle w:val="FontStyle25"/>
+          <w:szCs w:val="22"/>
+          <w:lang w:val="en-US"/>
+        </w:rPr>
+        <w:t xml:space="preserve">seriyasi                     </w:t>
       </w:r>
       <w:r>
         <w:rPr>
@@ -5984,43 +3611,7 @@
           <w:szCs w:val="22"/>
           <w:lang w:val="en-US"/>
         </w:rPr>
-        <w:t xml:space="preserve">DYHXX </w:t>
-      </w:r>
-      <w:proofErr w:type="spellStart"/>
-      <w:r>
-        <w:rPr>
-          <w:rStyle w:val="FontStyle25"/>
-          <w:szCs w:val="22"/>
-          <w:lang w:val="en-US"/>
-        </w:rPr>
-        <w:t>xodimi</w:t>
-      </w:r>
-      <w:proofErr w:type="spellEnd"/>
-      <w:r>
-        <w:rPr>
-          <w:rStyle w:val="FontStyle25"/>
-          <w:szCs w:val="22"/>
-          <w:lang w:val="en-US"/>
-        </w:rPr>
-        <w:t xml:space="preserve"> ______________________________ "_____ " ______________ 20 _____ </w:t>
-      </w:r>
-      <w:proofErr w:type="spellStart"/>
-      <w:r>
-        <w:rPr>
-          <w:rStyle w:val="FontStyle25"/>
-          <w:szCs w:val="22"/>
-          <w:lang w:val="en-US"/>
-        </w:rPr>
-        <w:t>yil</w:t>
-      </w:r>
-      <w:proofErr w:type="spellEnd"/>
-      <w:r>
-        <w:rPr>
-          <w:rStyle w:val="FontStyle25"/>
-          <w:szCs w:val="22"/>
-          <w:lang w:val="en-US"/>
-        </w:rPr>
-        <w:t>.</w:t>
+        <w:t>DYHXX xodimi ______________________________ "_____ " ______________ 20 _____ yil.</w:t>
       </w:r>
     </w:p>
     <w:p>
@@ -6051,25 +3642,7 @@
           <w:i/>
           <w:szCs w:val="22"/>
         </w:rPr>
-        <w:t>(</w:t>
-      </w:r>
-      <w:proofErr w:type="spellStart"/>
-      <w:r>
-        <w:rPr>
-          <w:rStyle w:val="FontStyle25"/>
-          <w:i/>
-          <w:szCs w:val="22"/>
-        </w:rPr>
-        <w:t>imzo</w:t>
-      </w:r>
-      <w:proofErr w:type="spellEnd"/>
-      <w:r>
-        <w:rPr>
-          <w:rStyle w:val="FontStyle25"/>
-          <w:i/>
-          <w:szCs w:val="22"/>
-        </w:rPr>
-        <w:t>)</w:t>
+        <w:t>(imzo)</w:t>
       </w:r>
     </w:p>
     <w:bookmarkEnd w:id="0"/>

</xml_diff>